<commit_message>
Orden y grafico PWM
</commit_message>
<xml_diff>
--- a/TrabajoPractico_Ventilador.docx
+++ b/TrabajoPractico_Ventilador.docx
@@ -645,7 +645,7 @@
               <w:noProof/>
               <w:sz w:val="22"/>
               <w:szCs w:val="22"/>
-              <w:lang w:val="es-ES" w:eastAsia="es-ES"/>
+              <w:lang w:val="es-US" w:eastAsia="es-US"/>
             </w:rPr>
           </w:pPr>
           <w:r>
@@ -657,7 +657,7 @@
           <w:r>
             <w:fldChar w:fldCharType="separate"/>
           </w:r>
-          <w:hyperlink w:anchor="_Toc5570258" w:history="1">
+          <w:hyperlink w:anchor="_Toc7896997" w:history="1">
             <w:r>
               <w:rPr>
                 <w:rStyle w:val="Hipervnculo"/>
@@ -684,7 +684,7 @@
                 <w:noProof/>
                 <w:webHidden/>
               </w:rPr>
-              <w:instrText xml:space="preserve"> PAGEREF _Toc5570258 \h </w:instrText>
+              <w:instrText xml:space="preserve"> PAGEREF _Toc7896997 \h </w:instrText>
             </w:r>
             <w:r>
               <w:rPr>
@@ -725,10 +725,10 @@
               <w:noProof/>
               <w:sz w:val="22"/>
               <w:szCs w:val="22"/>
-              <w:lang w:val="es-ES" w:eastAsia="es-ES"/>
+              <w:lang w:val="es-US" w:eastAsia="es-US"/>
             </w:rPr>
           </w:pPr>
-          <w:hyperlink w:anchor="_Toc5570259" w:history="1">
+          <w:hyperlink w:anchor="_Toc7896998" w:history="1">
             <w:r>
               <w:rPr>
                 <w:rStyle w:val="Hipervnculo"/>
@@ -755,7 +755,7 @@
                 <w:noProof/>
                 <w:webHidden/>
               </w:rPr>
-              <w:instrText xml:space="preserve"> PAGEREF _Toc5570259 \h </w:instrText>
+              <w:instrText xml:space="preserve"> PAGEREF _Toc7896998 \h </w:instrText>
             </w:r>
             <w:r>
               <w:rPr>
@@ -796,10 +796,10 @@
               <w:noProof/>
               <w:sz w:val="22"/>
               <w:szCs w:val="22"/>
-              <w:lang w:val="es-ES" w:eastAsia="es-ES"/>
+              <w:lang w:val="es-US" w:eastAsia="es-US"/>
             </w:rPr>
           </w:pPr>
-          <w:hyperlink w:anchor="_Toc5570260" w:history="1">
+          <w:hyperlink w:anchor="_Toc7896999" w:history="1">
             <w:r>
               <w:rPr>
                 <w:rStyle w:val="Hipervnculo"/>
@@ -826,7 +826,7 @@
                 <w:noProof/>
                 <w:webHidden/>
               </w:rPr>
-              <w:instrText xml:space="preserve"> PAGEREF _Toc5570260 \h </w:instrText>
+              <w:instrText xml:space="preserve"> PAGEREF _Toc7896999 \h </w:instrText>
             </w:r>
             <w:r>
               <w:rPr>
@@ -871,10 +871,10 @@
               <w:noProof/>
               <w:sz w:val="22"/>
               <w:szCs w:val="22"/>
-              <w:lang w:val="es-ES" w:eastAsia="es-ES"/>
+              <w:lang w:val="es-US" w:eastAsia="es-US"/>
             </w:rPr>
           </w:pPr>
-          <w:hyperlink w:anchor="_Toc5570261" w:history="1">
+          <w:hyperlink w:anchor="_Toc7897000" w:history="1">
             <w:r>
               <w:rPr>
                 <w:rStyle w:val="Hipervnculo"/>
@@ -882,7 +882,7 @@
                 <w:noProof/>
                 <w:lang w:val="es-419"/>
               </w:rPr>
-              <w:t>1.</w:t>
+              <w:t>2.</w:t>
             </w:r>
             <w:r>
               <w:rPr>
@@ -892,7 +892,7 @@
                 <w:noProof/>
                 <w:sz w:val="22"/>
                 <w:szCs w:val="22"/>
-                <w:lang w:val="es-ES" w:eastAsia="es-ES"/>
+                <w:lang w:val="es-US" w:eastAsia="es-US"/>
               </w:rPr>
               <w:tab/>
             </w:r>
@@ -924,7 +924,7 @@
                 <w:noProof/>
                 <w:webHidden/>
               </w:rPr>
-              <w:instrText xml:space="preserve"> PAGEREF _Toc5570261 \h </w:instrText>
+              <w:instrText xml:space="preserve"> PAGEREF _Toc7897000 \h </w:instrText>
             </w:r>
             <w:r>
               <w:rPr>
@@ -969,10 +969,10 @@
               <w:noProof/>
               <w:sz w:val="22"/>
               <w:szCs w:val="22"/>
-              <w:lang w:val="es-ES" w:eastAsia="es-ES"/>
+              <w:lang w:val="es-US" w:eastAsia="es-US"/>
             </w:rPr>
           </w:pPr>
-          <w:hyperlink w:anchor="_Toc5570262" w:history="1">
+          <w:hyperlink w:anchor="_Toc7897001" w:history="1">
             <w:r>
               <w:rPr>
                 <w:rStyle w:val="Hipervnculo"/>
@@ -980,7 +980,7 @@
                 <w:noProof/>
                 <w:lang w:val="es-419"/>
               </w:rPr>
-              <w:t>2.</w:t>
+              <w:t>3.</w:t>
             </w:r>
             <w:r>
               <w:rPr>
@@ -990,7 +990,7 @@
                 <w:noProof/>
                 <w:sz w:val="22"/>
                 <w:szCs w:val="22"/>
-                <w:lang w:val="es-ES" w:eastAsia="es-ES"/>
+                <w:lang w:val="es-US" w:eastAsia="es-US"/>
               </w:rPr>
               <w:tab/>
             </w:r>
@@ -1022,7 +1022,7 @@
                 <w:noProof/>
                 <w:webHidden/>
               </w:rPr>
-              <w:instrText xml:space="preserve"> PAGEREF _Toc5570262 \h </w:instrText>
+              <w:instrText xml:space="preserve"> PAGEREF _Toc7897001 \h </w:instrText>
             </w:r>
             <w:r>
               <w:rPr>
@@ -1042,7 +1042,7 @@
                 <w:noProof/>
                 <w:webHidden/>
               </w:rPr>
-              <w:t>3</w:t>
+              <w:t>4</w:t>
             </w:r>
             <w:r>
               <w:rPr>
@@ -1067,17 +1067,17 @@
               <w:noProof/>
               <w:sz w:val="22"/>
               <w:szCs w:val="22"/>
-              <w:lang w:val="es-ES" w:eastAsia="es-ES"/>
+              <w:lang w:val="es-US" w:eastAsia="es-US"/>
             </w:rPr>
           </w:pPr>
-          <w:hyperlink w:anchor="_Toc5570263" w:history="1">
+          <w:hyperlink w:anchor="_Toc7897002" w:history="1">
             <w:r>
               <w:rPr>
                 <w:rStyle w:val="Hipervnculo"/>
                 <w:noProof/>
                 <w:lang w:val="es-ES"/>
               </w:rPr>
-              <w:t>3.</w:t>
+              <w:t>4.</w:t>
             </w:r>
             <w:r>
               <w:rPr>
@@ -1087,7 +1087,7 @@
                 <w:noProof/>
                 <w:sz w:val="22"/>
                 <w:szCs w:val="22"/>
-                <w:lang w:val="es-ES" w:eastAsia="es-ES"/>
+                <w:lang w:val="es-US" w:eastAsia="es-US"/>
               </w:rPr>
               <w:tab/>
             </w:r>
@@ -1118,7 +1118,7 @@
                 <w:noProof/>
                 <w:webHidden/>
               </w:rPr>
-              <w:instrText xml:space="preserve"> PAGEREF _Toc5570263 \h </w:instrText>
+              <w:instrText xml:space="preserve"> PAGEREF _Toc7897002 \h </w:instrText>
             </w:r>
             <w:r>
               <w:rPr>
@@ -1163,17 +1163,17 @@
               <w:noProof/>
               <w:sz w:val="22"/>
               <w:szCs w:val="22"/>
-              <w:lang w:val="es-ES" w:eastAsia="es-ES"/>
+              <w:lang w:val="es-US" w:eastAsia="es-US"/>
             </w:rPr>
           </w:pPr>
-          <w:hyperlink w:anchor="_Toc5570264" w:history="1">
+          <w:hyperlink w:anchor="_Toc7897003" w:history="1">
             <w:r>
               <w:rPr>
                 <w:rStyle w:val="Hipervnculo"/>
                 <w:rFonts w:cs="Times New Roman"/>
                 <w:noProof/>
               </w:rPr>
-              <w:t>4.</w:t>
+              <w:t>5.</w:t>
             </w:r>
             <w:r>
               <w:rPr>
@@ -1183,7 +1183,7 @@
                 <w:noProof/>
                 <w:sz w:val="22"/>
                 <w:szCs w:val="22"/>
-                <w:lang w:val="es-ES" w:eastAsia="es-ES"/>
+                <w:lang w:val="es-US" w:eastAsia="es-US"/>
               </w:rPr>
               <w:tab/>
             </w:r>
@@ -1193,7 +1193,7 @@
                 <w:rFonts w:cs="Times New Roman"/>
                 <w:noProof/>
               </w:rPr>
-              <w:t>Cooler</w:t>
+              <w:t>¿Qué es un Cooler?</w:t>
             </w:r>
             <w:r>
               <w:rPr>
@@ -1214,7 +1214,7 @@
                 <w:noProof/>
                 <w:webHidden/>
               </w:rPr>
-              <w:instrText xml:space="preserve"> PAGEREF _Toc5570264 \h </w:instrText>
+              <w:instrText xml:space="preserve"> PAGEREF _Toc7897003 \h </w:instrText>
             </w:r>
             <w:r>
               <w:rPr>
@@ -1259,17 +1259,17 @@
               <w:noProof/>
               <w:sz w:val="22"/>
               <w:szCs w:val="22"/>
-              <w:lang w:val="es-ES" w:eastAsia="es-ES"/>
+              <w:lang w:val="es-US" w:eastAsia="es-US"/>
             </w:rPr>
           </w:pPr>
-          <w:hyperlink w:anchor="_Toc5570265" w:history="1">
+          <w:hyperlink w:anchor="_Toc7897004" w:history="1">
             <w:r>
               <w:rPr>
                 <w:rStyle w:val="Hipervnculo"/>
-                <w:rFonts w:cs="Times New Roman"/>
-                <w:noProof/>
-              </w:rPr>
-              <w:t>5.</w:t>
+                <w:rFonts w:eastAsia="Times New Roman" w:cs="Times New Roman"/>
+                <w:noProof/>
+              </w:rPr>
+              <w:t>a.</w:t>
             </w:r>
             <w:r>
               <w:rPr>
@@ -1279,16 +1279,418 @@
                 <w:noProof/>
                 <w:sz w:val="22"/>
                 <w:szCs w:val="22"/>
-                <w:lang w:val="es-ES" w:eastAsia="es-ES"/>
+                <w:lang w:val="es-US" w:eastAsia="es-US"/>
               </w:rPr>
               <w:tab/>
             </w:r>
+            <w:r>
+              <w:rPr>
+                <w:rStyle w:val="Hipervnculo"/>
+                <w:rFonts w:eastAsia="Times New Roman" w:cs="Times New Roman"/>
+                <w:noProof/>
+              </w:rPr>
+              <w:t>Partes básicas de un cooler</w:t>
+            </w:r>
+            <w:r>
+              <w:rPr>
+                <w:noProof/>
+                <w:webHidden/>
+              </w:rPr>
+              <w:tab/>
+            </w:r>
+            <w:r>
+              <w:rPr>
+                <w:noProof/>
+                <w:webHidden/>
+              </w:rPr>
+              <w:fldChar w:fldCharType="begin"/>
+            </w:r>
+            <w:r>
+              <w:rPr>
+                <w:noProof/>
+                <w:webHidden/>
+              </w:rPr>
+              <w:instrText xml:space="preserve"> PAGEREF _Toc7897004 \h </w:instrText>
+            </w:r>
+            <w:r>
+              <w:rPr>
+                <w:noProof/>
+                <w:webHidden/>
+              </w:rPr>
+            </w:r>
+            <w:r>
+              <w:rPr>
+                <w:noProof/>
+                <w:webHidden/>
+              </w:rPr>
+              <w:fldChar w:fldCharType="separate"/>
+            </w:r>
+            <w:r>
+              <w:rPr>
+                <w:noProof/>
+                <w:webHidden/>
+              </w:rPr>
+              <w:t>5</w:t>
+            </w:r>
+            <w:r>
+              <w:rPr>
+                <w:noProof/>
+                <w:webHidden/>
+              </w:rPr>
+              <w:fldChar w:fldCharType="end"/>
+            </w:r>
+          </w:hyperlink>
+        </w:p>
+        <w:p>
+          <w:pPr>
+            <w:pStyle w:val="TDC3"/>
+            <w:tabs>
+              <w:tab w:val="left" w:pos="660"/>
+              <w:tab w:val="right" w:leader="dot" w:pos="9016"/>
+            </w:tabs>
+            <w:rPr>
+              <w:rFonts w:eastAsiaTheme="minorEastAsia" w:cstheme="minorBidi"/>
+              <w:noProof/>
+              <w:sz w:val="22"/>
+              <w:szCs w:val="22"/>
+              <w:lang w:val="es-US" w:eastAsia="es-US"/>
+            </w:rPr>
+          </w:pPr>
+          <w:hyperlink w:anchor="_Toc7897005" w:history="1">
+            <w:r>
+              <w:rPr>
+                <w:rStyle w:val="Hipervnculo"/>
+                <w:noProof/>
+              </w:rPr>
+              <w:t>i.</w:t>
+            </w:r>
+            <w:r>
+              <w:rPr>
+                <w:rFonts w:eastAsiaTheme="minorEastAsia" w:cstheme="minorBidi"/>
+                <w:noProof/>
+                <w:sz w:val="22"/>
+                <w:szCs w:val="22"/>
+                <w:lang w:val="es-US" w:eastAsia="es-US"/>
+              </w:rPr>
+              <w:tab/>
+            </w:r>
+            <w:r>
+              <w:rPr>
+                <w:rStyle w:val="Hipervnculo"/>
+                <w:noProof/>
+              </w:rPr>
+              <w:t>Rodamientos</w:t>
+            </w:r>
+            <w:r>
+              <w:rPr>
+                <w:noProof/>
+                <w:webHidden/>
+              </w:rPr>
+              <w:tab/>
+            </w:r>
+            <w:r>
+              <w:rPr>
+                <w:noProof/>
+                <w:webHidden/>
+              </w:rPr>
+              <w:fldChar w:fldCharType="begin"/>
+            </w:r>
+            <w:r>
+              <w:rPr>
+                <w:noProof/>
+                <w:webHidden/>
+              </w:rPr>
+              <w:instrText xml:space="preserve"> PAGEREF _Toc7897005 \h </w:instrText>
+            </w:r>
+            <w:r>
+              <w:rPr>
+                <w:noProof/>
+                <w:webHidden/>
+              </w:rPr>
+            </w:r>
+            <w:r>
+              <w:rPr>
+                <w:noProof/>
+                <w:webHidden/>
+              </w:rPr>
+              <w:fldChar w:fldCharType="separate"/>
+            </w:r>
+            <w:r>
+              <w:rPr>
+                <w:noProof/>
+                <w:webHidden/>
+              </w:rPr>
+              <w:t>5</w:t>
+            </w:r>
+            <w:r>
+              <w:rPr>
+                <w:noProof/>
+                <w:webHidden/>
+              </w:rPr>
+              <w:fldChar w:fldCharType="end"/>
+            </w:r>
+          </w:hyperlink>
+        </w:p>
+        <w:p>
+          <w:pPr>
+            <w:pStyle w:val="TDC3"/>
+            <w:tabs>
+              <w:tab w:val="right" w:leader="dot" w:pos="9016"/>
+            </w:tabs>
+            <w:rPr>
+              <w:rFonts w:eastAsiaTheme="minorEastAsia" w:cstheme="minorBidi"/>
+              <w:noProof/>
+              <w:sz w:val="22"/>
+              <w:szCs w:val="22"/>
+              <w:lang w:val="es-US" w:eastAsia="es-US"/>
+            </w:rPr>
+          </w:pPr>
+          <w:hyperlink w:anchor="_Toc7897006" w:history="1">
+            <w:r>
+              <w:rPr>
+                <w:rStyle w:val="Hipervnculo"/>
+                <w:noProof/>
+              </w:rPr>
+              <w:t>ii.       Marco del ventilador</w:t>
+            </w:r>
+            <w:r>
+              <w:rPr>
+                <w:noProof/>
+                <w:webHidden/>
+              </w:rPr>
+              <w:tab/>
+            </w:r>
+            <w:r>
+              <w:rPr>
+                <w:noProof/>
+                <w:webHidden/>
+              </w:rPr>
+              <w:fldChar w:fldCharType="begin"/>
+            </w:r>
+            <w:r>
+              <w:rPr>
+                <w:noProof/>
+                <w:webHidden/>
+              </w:rPr>
+              <w:instrText xml:space="preserve"> PAGEREF _Toc7897006 \h </w:instrText>
+            </w:r>
+            <w:r>
+              <w:rPr>
+                <w:noProof/>
+                <w:webHidden/>
+              </w:rPr>
+            </w:r>
+            <w:r>
+              <w:rPr>
+                <w:noProof/>
+                <w:webHidden/>
+              </w:rPr>
+              <w:fldChar w:fldCharType="separate"/>
+            </w:r>
+            <w:r>
+              <w:rPr>
+                <w:noProof/>
+                <w:webHidden/>
+              </w:rPr>
+              <w:t>6</w:t>
+            </w:r>
+            <w:r>
+              <w:rPr>
+                <w:noProof/>
+                <w:webHidden/>
+              </w:rPr>
+              <w:fldChar w:fldCharType="end"/>
+            </w:r>
+          </w:hyperlink>
+        </w:p>
+        <w:p>
+          <w:pPr>
+            <w:pStyle w:val="TDC3"/>
+            <w:tabs>
+              <w:tab w:val="right" w:leader="dot" w:pos="9016"/>
+            </w:tabs>
+            <w:rPr>
+              <w:rFonts w:eastAsiaTheme="minorEastAsia" w:cstheme="minorBidi"/>
+              <w:noProof/>
+              <w:sz w:val="22"/>
+              <w:szCs w:val="22"/>
+              <w:lang w:val="es-US" w:eastAsia="es-US"/>
+            </w:rPr>
+          </w:pPr>
+          <w:hyperlink w:anchor="_Toc7897007" w:history="1">
+            <w:r>
+              <w:rPr>
+                <w:rStyle w:val="Hipervnculo"/>
+                <w:noProof/>
+              </w:rPr>
+              <w:t>iii.      Rotor</w:t>
+            </w:r>
+            <w:r>
+              <w:rPr>
+                <w:noProof/>
+                <w:webHidden/>
+              </w:rPr>
+              <w:tab/>
+            </w:r>
+            <w:r>
+              <w:rPr>
+                <w:noProof/>
+                <w:webHidden/>
+              </w:rPr>
+              <w:fldChar w:fldCharType="begin"/>
+            </w:r>
+            <w:r>
+              <w:rPr>
+                <w:noProof/>
+                <w:webHidden/>
+              </w:rPr>
+              <w:instrText xml:space="preserve"> PAGEREF _Toc7897007 \h </w:instrText>
+            </w:r>
+            <w:r>
+              <w:rPr>
+                <w:noProof/>
+                <w:webHidden/>
+              </w:rPr>
+            </w:r>
+            <w:r>
+              <w:rPr>
+                <w:noProof/>
+                <w:webHidden/>
+              </w:rPr>
+              <w:fldChar w:fldCharType="separate"/>
+            </w:r>
+            <w:r>
+              <w:rPr>
+                <w:noProof/>
+                <w:webHidden/>
+              </w:rPr>
+              <w:t>6</w:t>
+            </w:r>
+            <w:r>
+              <w:rPr>
+                <w:noProof/>
+                <w:webHidden/>
+              </w:rPr>
+              <w:fldChar w:fldCharType="end"/>
+            </w:r>
+          </w:hyperlink>
+        </w:p>
+        <w:p>
+          <w:pPr>
+            <w:pStyle w:val="TDC3"/>
+            <w:tabs>
+              <w:tab w:val="right" w:leader="dot" w:pos="9016"/>
+            </w:tabs>
+            <w:rPr>
+              <w:rFonts w:eastAsiaTheme="minorEastAsia" w:cstheme="minorBidi"/>
+              <w:noProof/>
+              <w:sz w:val="22"/>
+              <w:szCs w:val="22"/>
+              <w:lang w:val="es-US" w:eastAsia="es-US"/>
+            </w:rPr>
+          </w:pPr>
+          <w:hyperlink w:anchor="_Toc7897008" w:history="1">
+            <w:r>
+              <w:rPr>
+                <w:rStyle w:val="Hipervnculo"/>
+                <w:noProof/>
+              </w:rPr>
+              <w:t>iv.      Motor</w:t>
+            </w:r>
+            <w:r>
+              <w:rPr>
+                <w:noProof/>
+                <w:webHidden/>
+              </w:rPr>
+              <w:tab/>
+            </w:r>
+            <w:r>
+              <w:rPr>
+                <w:noProof/>
+                <w:webHidden/>
+              </w:rPr>
+              <w:fldChar w:fldCharType="begin"/>
+            </w:r>
+            <w:r>
+              <w:rPr>
+                <w:noProof/>
+                <w:webHidden/>
+              </w:rPr>
+              <w:instrText xml:space="preserve"> PAGEREF _Toc7897008 \h </w:instrText>
+            </w:r>
+            <w:r>
+              <w:rPr>
+                <w:noProof/>
+                <w:webHidden/>
+              </w:rPr>
+            </w:r>
+            <w:r>
+              <w:rPr>
+                <w:noProof/>
+                <w:webHidden/>
+              </w:rPr>
+              <w:fldChar w:fldCharType="separate"/>
+            </w:r>
+            <w:r>
+              <w:rPr>
+                <w:noProof/>
+                <w:webHidden/>
+              </w:rPr>
+              <w:t>7</w:t>
+            </w:r>
+            <w:r>
+              <w:rPr>
+                <w:noProof/>
+                <w:webHidden/>
+              </w:rPr>
+              <w:fldChar w:fldCharType="end"/>
+            </w:r>
+          </w:hyperlink>
+        </w:p>
+        <w:p>
+          <w:pPr>
+            <w:pStyle w:val="TDC2"/>
+            <w:tabs>
+              <w:tab w:val="left" w:pos="440"/>
+              <w:tab w:val="right" w:leader="dot" w:pos="9016"/>
+            </w:tabs>
+            <w:rPr>
+              <w:rFonts w:eastAsiaTheme="minorEastAsia" w:cstheme="minorBidi"/>
+              <w:b w:val="0"/>
+              <w:bCs w:val="0"/>
+              <w:noProof/>
+              <w:sz w:val="22"/>
+              <w:szCs w:val="22"/>
+              <w:lang w:val="es-US" w:eastAsia="es-US"/>
+            </w:rPr>
+          </w:pPr>
+          <w:hyperlink w:anchor="_Toc7897009" w:history="1">
             <w:r>
               <w:rPr>
                 <w:rStyle w:val="Hipervnculo"/>
                 <w:rFonts w:cs="Times New Roman"/>
                 <w:noProof/>
               </w:rPr>
+              <w:t>7.</w:t>
+            </w:r>
+            <w:r>
+              <w:rPr>
+                <w:rFonts w:eastAsiaTheme="minorEastAsia" w:cstheme="minorBidi"/>
+                <w:b w:val="0"/>
+                <w:bCs w:val="0"/>
+                <w:noProof/>
+                <w:sz w:val="22"/>
+                <w:szCs w:val="22"/>
+                <w:lang w:val="es-US" w:eastAsia="es-US"/>
+              </w:rPr>
+              <w:tab/>
+            </w:r>
+            <w:r>
+              <w:rPr>
+                <w:rStyle w:val="Hipervnculo"/>
+                <w:rFonts w:cs="Times New Roman"/>
+                <w:noProof/>
+              </w:rPr>
               <w:t>Materiales a ser utilizados</w:t>
             </w:r>
             <w:r>
@@ -1310,7 +1712,7 @@
                 <w:noProof/>
                 <w:webHidden/>
               </w:rPr>
-              <w:instrText xml:space="preserve"> PAGEREF _Toc5570265 \h </w:instrText>
+              <w:instrText xml:space="preserve"> PAGEREF _Toc7897009 \h </w:instrText>
             </w:r>
             <w:r>
               <w:rPr>
@@ -1330,7 +1732,7 @@
                 <w:noProof/>
                 <w:webHidden/>
               </w:rPr>
-              <w:t>4</w:t>
+              <w:t>8</w:t>
             </w:r>
             <w:r>
               <w:rPr>
@@ -1351,10 +1753,10 @@
               <w:noProof/>
               <w:sz w:val="22"/>
               <w:szCs w:val="22"/>
-              <w:lang w:val="es-ES" w:eastAsia="es-ES"/>
+              <w:lang w:val="es-US" w:eastAsia="es-US"/>
             </w:rPr>
           </w:pPr>
-          <w:hyperlink w:anchor="_Toc5570266" w:history="1">
+          <w:hyperlink w:anchor="_Toc7897010" w:history="1">
             <w:r>
               <w:rPr>
                 <w:rStyle w:val="Hipervnculo"/>
@@ -1381,7 +1783,7 @@
                 <w:noProof/>
                 <w:webHidden/>
               </w:rPr>
-              <w:instrText xml:space="preserve"> PAGEREF _Toc5570266 \h </w:instrText>
+              <w:instrText xml:space="preserve"> PAGEREF _Toc7897010 \h </w:instrText>
             </w:r>
             <w:r>
               <w:rPr>
@@ -1401,7 +1803,7 @@
                 <w:noProof/>
                 <w:webHidden/>
               </w:rPr>
-              <w:t>5</w:t>
+              <w:t>9</w:t>
             </w:r>
             <w:r>
               <w:rPr>
@@ -1422,10 +1824,10 @@
               <w:noProof/>
               <w:sz w:val="22"/>
               <w:szCs w:val="22"/>
-              <w:lang w:val="es-ES" w:eastAsia="es-ES"/>
+              <w:lang w:val="es-US" w:eastAsia="es-US"/>
             </w:rPr>
           </w:pPr>
-          <w:hyperlink w:anchor="_Toc5570267" w:history="1">
+          <w:hyperlink w:anchor="_Toc7897011" w:history="1">
             <w:r>
               <w:rPr>
                 <w:rStyle w:val="Hipervnculo"/>
@@ -1453,7 +1855,7 @@
                 <w:noProof/>
                 <w:webHidden/>
               </w:rPr>
-              <w:instrText xml:space="preserve"> PAGEREF _Toc5570267 \h </w:instrText>
+              <w:instrText xml:space="preserve"> PAGEREF _Toc7897011 \h </w:instrText>
             </w:r>
             <w:r>
               <w:rPr>
@@ -1473,7 +1875,7 @@
                 <w:noProof/>
                 <w:webHidden/>
               </w:rPr>
-              <w:t>6</w:t>
+              <w:t>10</w:t>
             </w:r>
             <w:r>
               <w:rPr>
@@ -1537,12 +1939,11 @@
         <w:pStyle w:val="Ttulo1"/>
         <w:spacing w:line="480" w:lineRule="auto"/>
         <w:ind w:left="283"/>
-        <w:jc w:val="left"/>
         <w:rPr>
           <w:rFonts w:cs="Times New Roman"/>
         </w:rPr>
       </w:pPr>
-      <w:bookmarkStart w:id="0" w:name="_Toc5570258"/>
+      <w:bookmarkStart w:id="0" w:name="_Toc7896997"/>
       <w:r>
         <w:rPr>
           <w:rFonts w:cs="Times New Roman"/>
@@ -1667,12 +2068,11 @@
       <w:pPr>
         <w:pStyle w:val="Ttulo1"/>
         <w:spacing w:line="480" w:lineRule="auto"/>
-        <w:jc w:val="left"/>
         <w:rPr>
           <w:rFonts w:cs="Times New Roman"/>
         </w:rPr>
       </w:pPr>
-      <w:bookmarkStart w:id="1" w:name="_Toc5570259"/>
+      <w:bookmarkStart w:id="1" w:name="_Toc7896998"/>
       <w:r>
         <w:rPr>
           <w:rFonts w:cs="Times New Roman"/>
@@ -1693,7 +2093,7 @@
         <w:rPr>
           <w:rFonts w:ascii="Times New Roman" w:hAnsi="Times New Roman" w:cs="Times New Roman"/>
         </w:rPr>
-        <w:t>General:</w:t>
+        <w:t>General</w:t>
       </w:r>
     </w:p>
     <w:p>
@@ -1741,7 +2141,7 @@
           <w:color w:val="000000"/>
           <w:szCs w:val="24"/>
         </w:rPr>
-        <w:t xml:space="preserve">el </w:t>
+        <w:t xml:space="preserve">e los pines GPIO de un </w:t>
       </w:r>
       <w:proofErr w:type="spellStart"/>
       <w:r>
@@ -1750,17 +2150,49 @@
           <w:color w:val="000000"/>
           <w:szCs w:val="24"/>
         </w:rPr>
-        <w:t>raspberry</w:t>
-      </w:r>
-      <w:proofErr w:type="spellEnd"/>
+        <w:t>R</w:t>
+      </w:r>
       <w:r>
         <w:rPr>
           <w:rFonts w:ascii="Times New Roman" w:eastAsia="Times New Roman" w:hAnsi="Times New Roman" w:cs="Times New Roman"/>
           <w:color w:val="000000"/>
           <w:szCs w:val="24"/>
         </w:rPr>
+        <w:t>aspberry</w:t>
+      </w:r>
+      <w:proofErr w:type="spellEnd"/>
+      <w:r>
+        <w:rPr>
+          <w:rFonts w:ascii="Times New Roman" w:eastAsia="Times New Roman" w:hAnsi="Times New Roman" w:cs="Times New Roman"/>
+          <w:color w:val="000000"/>
+          <w:szCs w:val="24"/>
+        </w:rPr>
         <w:t xml:space="preserve"> </w:t>
       </w:r>
+      <w:r>
+        <w:rPr>
+          <w:rFonts w:ascii="Times New Roman" w:eastAsia="Times New Roman" w:hAnsi="Times New Roman" w:cs="Times New Roman"/>
+          <w:color w:val="000000"/>
+          <w:szCs w:val="24"/>
+        </w:rPr>
+        <w:t>Pi Zero</w:t>
+      </w:r>
+      <w:r>
+        <w:rPr>
+          <w:rFonts w:ascii="Times New Roman" w:eastAsia="Times New Roman" w:hAnsi="Times New Roman" w:cs="Times New Roman"/>
+          <w:color w:val="000000"/>
+          <w:szCs w:val="24"/>
+        </w:rPr>
+        <w:t xml:space="preserve"> W</w:t>
+      </w:r>
+      <w:r>
+        <w:rPr>
+          <w:rFonts w:ascii="Times New Roman" w:eastAsia="Times New Roman" w:hAnsi="Times New Roman" w:cs="Times New Roman"/>
+          <w:color w:val="000000"/>
+          <w:szCs w:val="24"/>
+        </w:rPr>
+        <w:t>.</w:t>
+      </w:r>
     </w:p>
     <w:p>
       <w:pPr>
@@ -1773,7 +2205,7 @@
         <w:rPr>
           <w:rFonts w:ascii="Times New Roman" w:hAnsi="Times New Roman" w:cs="Times New Roman"/>
         </w:rPr>
-        <w:t>Específico:</w:t>
+        <w:t>Específico</w:t>
       </w:r>
     </w:p>
     <w:p>
@@ -1795,7 +2227,23 @@
           <w:color w:val="000000"/>
           <w:szCs w:val="24"/>
         </w:rPr>
-        <w:t>Reciclar componentes de computadoras obsoletas</w:t>
+        <w:t xml:space="preserve">Lograr el funcionamiento del </w:t>
+      </w:r>
+      <w:r>
+        <w:rPr>
+          <w:rFonts w:ascii="Times New Roman" w:eastAsia="Times New Roman" w:hAnsi="Times New Roman" w:cs="Times New Roman"/>
+          <w:color w:val="000000"/>
+          <w:szCs w:val="24"/>
+        </w:rPr>
+        <w:t>circuito</w:t>
+      </w:r>
+      <w:r>
+        <w:rPr>
+          <w:rFonts w:ascii="Times New Roman" w:eastAsia="Times New Roman" w:hAnsi="Times New Roman" w:cs="Times New Roman"/>
+          <w:color w:val="000000"/>
+          <w:szCs w:val="24"/>
+        </w:rPr>
+        <w:t>.</w:t>
       </w:r>
     </w:p>
     <w:p>
@@ -1817,29 +2265,15 @@
           <w:color w:val="000000"/>
           <w:szCs w:val="24"/>
         </w:rPr>
-        <w:t>Lograr el funcionamiento del dispositivo</w:t>
-      </w:r>
-    </w:p>
-    <w:p>
-      <w:pPr>
-        <w:pStyle w:val="Prrafodelista"/>
-        <w:numPr>
-          <w:ilvl w:val="0"/>
-          <w:numId w:val="6"/>
-        </w:numPr>
+        <w:t>Adquirir conocimientos básicos de electrónica</w:t>
+      </w:r>
+      <w:r>
         <w:rPr>
           <w:rFonts w:ascii="Times New Roman" w:eastAsia="Times New Roman" w:hAnsi="Times New Roman" w:cs="Times New Roman"/>
           <w:color w:val="000000"/>
           <w:szCs w:val="24"/>
         </w:rPr>
-      </w:pPr>
-      <w:r>
-        <w:rPr>
-          <w:rFonts w:ascii="Times New Roman" w:eastAsia="Times New Roman" w:hAnsi="Times New Roman" w:cs="Times New Roman"/>
-          <w:color w:val="000000"/>
-          <w:szCs w:val="24"/>
-        </w:rPr>
-        <w:t>Adquirir conocimientos básicos de electrónica</w:t>
+        <w:t>.</w:t>
       </w:r>
     </w:p>
     <w:p>
@@ -1878,12 +2312,11 @@
       <w:pPr>
         <w:pStyle w:val="Ttulo1"/>
         <w:spacing w:line="480" w:lineRule="auto"/>
-        <w:jc w:val="left"/>
         <w:rPr>
           <w:rFonts w:cs="Times New Roman"/>
         </w:rPr>
       </w:pPr>
-      <w:bookmarkStart w:id="2" w:name="_Toc5570260"/>
+      <w:bookmarkStart w:id="2" w:name="_Toc7896999"/>
       <w:r>
         <w:rPr>
           <w:rFonts w:cs="Times New Roman"/>
@@ -1896,6 +2329,11 @@
     <w:p>
       <w:pPr>
         <w:pStyle w:val="Ttulo7"/>
+        <w:numPr>
+          <w:ilvl w:val="0"/>
+          <w:numId w:val="9"/>
+        </w:numPr>
+        <w:spacing w:line="480" w:lineRule="auto"/>
         <w:rPr>
           <w:rFonts w:ascii="Times New Roman" w:eastAsia="Times New Roman" w:hAnsi="Times New Roman" w:cs="Times New Roman"/>
           <w:i w:val="0"/>
@@ -1912,6 +2350,30 @@
         <w:t>¿Qué es la Electrónica?</w:t>
       </w:r>
       <w:bookmarkEnd w:id="3"/>
+    </w:p>
+    <w:p>
+      <w:pPr>
+        <w:pBdr>
+          <w:top w:val="nil"/>
+          <w:left w:val="nil"/>
+          <w:bottom w:val="nil"/>
+          <w:right w:val="nil"/>
+          <w:between w:val="nil"/>
+        </w:pBdr>
+        <w:spacing w:after="0" w:line="480" w:lineRule="auto"/>
+        <w:jc w:val="both"/>
+        <w:rPr>
+          <w:rFonts w:ascii="Times New Roman" w:eastAsia="Times New Roman" w:hAnsi="Times New Roman" w:cs="Times New Roman"/>
+          <w:szCs w:val="24"/>
+        </w:rPr>
+      </w:pPr>
+      <w:r>
+        <w:rPr>
+          <w:rFonts w:ascii="Times New Roman" w:eastAsia="Times New Roman" w:hAnsi="Times New Roman" w:cs="Times New Roman"/>
+          <w:szCs w:val="24"/>
+        </w:rPr>
+        <w:t>La electrónica es el campo de la física que se refiere al diseño y aplicación de dispositivos, por lo general circuitos electrónicos, cuyo funcionamiento depende del flujo de electrones para la generación, transmisión, recepción o almacenamiento de información.</w:t>
+      </w:r>
     </w:p>
     <w:p>
       <w:pPr>
@@ -1934,7 +2396,7 @@
           <w:rFonts w:ascii="Times New Roman" w:eastAsia="Times New Roman" w:hAnsi="Times New Roman" w:cs="Times New Roman"/>
           <w:szCs w:val="24"/>
         </w:rPr>
-        <w:t>La electrónica es el campo de la física que se refiere al diseño y aplicación de dispositivos, por lo general circuitos electrónicos, cuyo funcionamiento depende del flujo de electrones para la generación, transmisión, recepción o almacenamiento de información.</w:t>
+        <w:t>Esta información puede consistir en voz o música como en un receptor de radio, en una imagen en una pantalla de televisión, o en datos como una computadora. La electrónica como tal tiene una gran variedad de aplicaciones para la vida del hombre, como por ejemplo: las telecomunicaciones, la computación, la medicina, la mecánica entre otras. La electrónica desarrolla en la actualidad una gran variedad de tareas.</w:t>
       </w:r>
     </w:p>
     <w:p>
@@ -1958,30 +2420,6 @@
           <w:rFonts w:ascii="Times New Roman" w:eastAsia="Times New Roman" w:hAnsi="Times New Roman" w:cs="Times New Roman"/>
           <w:szCs w:val="24"/>
         </w:rPr>
-        <w:t>Esta información puede consistir en voz o música como en un receptor de radio, en una imagen en una pantalla de televisión, o en datos como una computadora. La electrónica como tal tiene una gran variedad de aplicaciones para la vida del hombre, como por ejemplo: las telecomunicaciones, la computación, la medicina, la mecánica entre otras. La electrónica desarrolla en la actualidad una gran variedad de tareas.</w:t>
-      </w:r>
-    </w:p>
-    <w:p>
-      <w:pPr>
-        <w:pBdr>
-          <w:top w:val="nil"/>
-          <w:left w:val="nil"/>
-          <w:bottom w:val="nil"/>
-          <w:right w:val="nil"/>
-          <w:between w:val="nil"/>
-        </w:pBdr>
-        <w:spacing w:after="0" w:line="360" w:lineRule="auto"/>
-        <w:jc w:val="both"/>
-        <w:rPr>
-          <w:rFonts w:ascii="Times New Roman" w:eastAsia="Times New Roman" w:hAnsi="Times New Roman" w:cs="Times New Roman"/>
-          <w:szCs w:val="24"/>
-        </w:rPr>
-      </w:pPr>
-      <w:r>
-        <w:rPr>
-          <w:rFonts w:ascii="Times New Roman" w:eastAsia="Times New Roman" w:hAnsi="Times New Roman" w:cs="Times New Roman"/>
-          <w:szCs w:val="24"/>
-        </w:rPr>
         <w:t>Los principales usos de los circuitos electrónicos son el control, el procesado, la distribución de información, la conversión y la distribución de la energía eléctrica. Estos dos usos implican la creación o la detección de campos electromagnéticos y corrientes eléctricas.</w:t>
       </w:r>
     </w:p>
@@ -1991,7 +2429,7 @@
         <w:pStyle w:val="Ttulo2"/>
         <w:numPr>
           <w:ilvl w:val="0"/>
-          <w:numId w:val="4"/>
+          <w:numId w:val="9"/>
         </w:numPr>
         <w:spacing w:line="480" w:lineRule="auto"/>
         <w:rPr>
@@ -1999,7 +2437,7 @@
           <w:lang w:val="es-419"/>
         </w:rPr>
       </w:pPr>
-      <w:bookmarkStart w:id="4" w:name="_Toc5570261"/>
+      <w:bookmarkStart w:id="4" w:name="_Toc7897000"/>
       <w:r>
         <w:rPr>
           <w:rFonts w:cs="Times New Roman"/>
@@ -2048,7 +2486,24 @@
           <w:szCs w:val="28"/>
           <w:lang w:val="es-419"/>
         </w:rPr>
-        <w:t xml:space="preserve"> es de código abierto, siendo su sistema operativo oficial una versión adaptada de Debian, denominada Raspbian, aunque permite usar otros sistemas operativos, incluido una versión de Windows 10. En todas sus versiones incluye un procesador Broadcom, una memoria RAM, una GPU, puertos USB, HDMI, Ethernet (El primer modelo no lo tenía), 40 pines GPIO y un conector para cámara. Ninguna de sus ediciones incluye memoria, siendo esta en su primera versión una tarjeta SD y en ediciones posteriores una tarjeta MicroSD1​9​1</w:t>
+        <w:t xml:space="preserve"> es de código abierto, siendo su sistema operativo oficial una versión adaptada de Debian, denominada Raspbian, aunque permite </w:t>
+      </w:r>
+      <w:r>
+        <w:rPr>
+          <w:rFonts w:ascii="Times New Roman" w:hAnsi="Times New Roman" w:cs="Times New Roman"/>
+          <w:szCs w:val="28"/>
+          <w:u w:val="single"/>
+          <w:lang w:val="es-419"/>
+        </w:rPr>
+        <w:t>usar</w:t>
+      </w:r>
+      <w:r>
+        <w:rPr>
+          <w:rFonts w:ascii="Times New Roman" w:hAnsi="Times New Roman" w:cs="Times New Roman"/>
+          <w:szCs w:val="28"/>
+          <w:lang w:val="es-419"/>
+        </w:rPr>
+        <w:t xml:space="preserve"> otros sistemas operativos, incluido una versión de Windows 10. En todas sus versiones incluye un procesador Broadcom, una memoria RAM, una GPU, puertos USB, HDMI, Ethernet (El primer modelo no lo tenía), 40 pines GPIO y un conector para cámara. Ninguna de sus ediciones incluye memoria, siendo esta en su primera versión una tarjeta SD y en ediciones posteriores una tarjeta MicroSD1​9​1</w:t>
       </w:r>
       <w:r>
         <w:rPr>
@@ -2064,7 +2519,7 @@
         <w:pStyle w:val="Ttulo2"/>
         <w:numPr>
           <w:ilvl w:val="0"/>
-          <w:numId w:val="4"/>
+          <w:numId w:val="9"/>
         </w:numPr>
         <w:spacing w:line="480" w:lineRule="auto"/>
         <w:rPr>
@@ -2072,12 +2527,13 @@
           <w:lang w:val="es-419"/>
         </w:rPr>
       </w:pPr>
-      <w:bookmarkStart w:id="5" w:name="_Toc5570262"/>
+      <w:bookmarkStart w:id="5" w:name="_Toc7897001"/>
       <w:r>
         <w:rPr>
           <w:rFonts w:cs="Times New Roman"/>
           <w:lang w:val="es-419"/>
         </w:rPr>
+        <w:lastRenderedPageBreak/>
         <w:t>Raspberry Pi Zero</w:t>
       </w:r>
       <w:bookmarkEnd w:id="5"/>
@@ -2141,7 +2597,6 @@
           <w:rFonts w:ascii="Times New Roman" w:hAnsi="Times New Roman" w:cs="Times New Roman"/>
           <w:lang w:val="es-ES"/>
         </w:rPr>
-        <w:lastRenderedPageBreak/>
         <w:t xml:space="preserve">Es un 40% más potente que el primer modelo de </w:t>
       </w:r>
       <w:proofErr w:type="spellStart"/>
@@ -2398,14 +2853,14 @@
         <w:pStyle w:val="Ttulo2"/>
         <w:numPr>
           <w:ilvl w:val="0"/>
-          <w:numId w:val="4"/>
+          <w:numId w:val="9"/>
         </w:numPr>
         <w:spacing w:line="480" w:lineRule="auto"/>
         <w:rPr>
           <w:lang w:val="es-ES"/>
         </w:rPr>
       </w:pPr>
-      <w:bookmarkStart w:id="6" w:name="_Toc5570263"/>
+      <w:bookmarkStart w:id="6" w:name="_Toc7897002"/>
       <w:proofErr w:type="spellStart"/>
       <w:r>
         <w:rPr>
@@ -2462,13 +2917,14 @@
         <w:pStyle w:val="Ttulo2"/>
         <w:numPr>
           <w:ilvl w:val="0"/>
-          <w:numId w:val="4"/>
+          <w:numId w:val="9"/>
         </w:numPr>
         <w:spacing w:line="480" w:lineRule="auto"/>
         <w:rPr>
           <w:rFonts w:cs="Times New Roman"/>
         </w:rPr>
       </w:pPr>
+      <w:bookmarkStart w:id="7" w:name="_Toc7897003"/>
       <w:r>
         <w:rPr>
           <w:rFonts w:cs="Times New Roman"/>
@@ -2489,6 +2945,7 @@
         </w:rPr>
         <w:t>?</w:t>
       </w:r>
+      <w:bookmarkEnd w:id="7"/>
     </w:p>
     <w:p>
       <w:pPr>
@@ -2592,6 +3049,7 @@
         <w:rPr>
           <w:rFonts w:ascii="Times New Roman" w:eastAsia="Times New Roman" w:hAnsi="Times New Roman" w:cs="Times New Roman"/>
           <w:szCs w:val="24"/>
+          <w:u w:val="single"/>
         </w:rPr>
       </w:pPr>
       <w:r>
@@ -2624,15 +3082,6 @@
         </w:rPr>
         <w:t>.</w:t>
       </w:r>
-    </w:p>
-    <w:p>
-      <w:pPr>
-        <w:spacing w:line="480" w:lineRule="auto"/>
-        <w:rPr>
-          <w:rFonts w:ascii="Times New Roman" w:eastAsia="Times New Roman" w:hAnsi="Times New Roman" w:cs="Times New Roman"/>
-          <w:szCs w:val="24"/>
-        </w:rPr>
-      </w:pPr>
     </w:p>
     <w:p>
       <w:pPr>
@@ -2641,38 +3090,50 @@
           <w:ilvl w:val="1"/>
           <w:numId w:val="8"/>
         </w:numPr>
-        <w:rPr>
-          <w:rFonts w:eastAsia="Times New Roman"/>
-        </w:rPr>
-      </w:pPr>
-      <w:bookmarkStart w:id="7" w:name="_Toc534479044"/>
-      <w:r>
-        <w:rPr>
-          <w:rFonts w:eastAsia="Times New Roman"/>
+        <w:spacing w:line="480" w:lineRule="auto"/>
+        <w:rPr>
+          <w:rFonts w:eastAsia="Times New Roman" w:cs="Times New Roman"/>
+        </w:rPr>
+      </w:pPr>
+      <w:bookmarkStart w:id="8" w:name="_Toc534479044"/>
+      <w:bookmarkStart w:id="9" w:name="_Toc7897004"/>
+      <w:r>
+        <w:rPr>
+          <w:rFonts w:eastAsia="Times New Roman" w:cs="Times New Roman"/>
         </w:rPr>
         <w:lastRenderedPageBreak/>
-        <w:t>Partes básicas de un ventilador</w:t>
-      </w:r>
-      <w:bookmarkEnd w:id="7"/>
-    </w:p>
-    <w:p>
-      <w:r>
+        <w:t xml:space="preserve">Partes básicas de un </w:t>
+      </w:r>
+      <w:bookmarkEnd w:id="8"/>
+      <w:proofErr w:type="spellStart"/>
+      <w:r>
+        <w:rPr>
+          <w:rFonts w:eastAsia="Times New Roman" w:cs="Times New Roman"/>
+        </w:rPr>
+        <w:t>cooler</w:t>
+      </w:r>
+      <w:bookmarkEnd w:id="9"/>
+      <w:proofErr w:type="spellEnd"/>
+    </w:p>
+    <w:p>
+      <w:pPr>
+        <w:spacing w:line="480" w:lineRule="auto"/>
+        <w:rPr>
+          <w:rFonts w:ascii="Times New Roman" w:hAnsi="Times New Roman" w:cs="Times New Roman"/>
+        </w:rPr>
+      </w:pPr>
+      <w:r>
+        <w:rPr>
+          <w:rFonts w:ascii="Times New Roman" w:hAnsi="Times New Roman" w:cs="Times New Roman"/>
+        </w:rPr>
         <w:t>Un ventilador de ordenador consta de varias partes: el motor, la circuitería de control del motor, el conector, el rotor (las aspas) y el marco del ventilador. Aquí se puede ver la imagen de un ventilador desmontado:</w:t>
       </w:r>
     </w:p>
     <w:p>
       <w:pPr>
-        <w:rPr>
-          <w:rFonts w:ascii="Times New Roman" w:eastAsia="Times New Roman" w:hAnsi="Times New Roman" w:cs="Times New Roman"/>
-          <w:szCs w:val="24"/>
-        </w:rPr>
-      </w:pPr>
-    </w:p>
-    <w:p>
-      <w:pPr>
-        <w:rPr>
-          <w:rFonts w:ascii="Times New Roman" w:eastAsia="Times New Roman" w:hAnsi="Times New Roman" w:cs="Times New Roman"/>
-          <w:szCs w:val="24"/>
+        <w:spacing w:line="480" w:lineRule="auto"/>
+        <w:rPr>
+          <w:rFonts w:ascii="Times New Roman" w:hAnsi="Times New Roman" w:cs="Times New Roman"/>
         </w:rPr>
       </w:pPr>
       <w:r>
@@ -2683,13 +3144,13 @@
           <w:lang w:eastAsia="es-PY"/>
         </w:rPr>
         <w:drawing>
-          <wp:anchor distT="0" distB="0" distL="114300" distR="114300" simplePos="0" relativeHeight="251658240" behindDoc="0" locked="0" layoutInCell="1" allowOverlap="1" wp14:anchorId="0CB6FE88" wp14:editId="634F57A9">
-            <wp:simplePos x="914400" y="2209800"/>
+          <wp:anchor distT="0" distB="0" distL="114300" distR="114300" simplePos="0" relativeHeight="251632128" behindDoc="0" locked="0" layoutInCell="1" allowOverlap="1" wp14:anchorId="5DC06BD0" wp14:editId="39F500E0">
+            <wp:simplePos x="0" y="0"/>
             <wp:positionH relativeFrom="column">
-              <wp:align>left</wp:align>
+              <wp:posOffset>1228725</wp:posOffset>
             </wp:positionH>
             <wp:positionV relativeFrom="paragraph">
-              <wp:align>top</wp:align>
+              <wp:posOffset>8255</wp:posOffset>
             </wp:positionV>
             <wp:extent cx="2524125" cy="1568533"/>
             <wp:effectExtent l="0" t="0" r="0" b="0"/>
@@ -2741,232 +3202,517 @@
       </w:r>
     </w:p>
     <w:p>
-      <w:r>
+      <w:pPr>
+        <w:spacing w:line="480" w:lineRule="auto"/>
+        <w:rPr>
+          <w:rFonts w:ascii="Times New Roman" w:hAnsi="Times New Roman" w:cs="Times New Roman"/>
+        </w:rPr>
+      </w:pPr>
+    </w:p>
+    <w:p>
+      <w:pPr>
+        <w:spacing w:line="480" w:lineRule="auto"/>
+        <w:rPr>
+          <w:rFonts w:ascii="Times New Roman" w:hAnsi="Times New Roman" w:cs="Times New Roman"/>
+        </w:rPr>
+      </w:pPr>
+    </w:p>
+    <w:p>
+      <w:pPr>
+        <w:spacing w:line="480" w:lineRule="auto"/>
+        <w:rPr>
+          <w:rFonts w:ascii="Times New Roman" w:hAnsi="Times New Roman" w:cs="Times New Roman"/>
+        </w:rPr>
+      </w:pPr>
+    </w:p>
+    <w:p>
+      <w:pPr>
+        <w:spacing w:line="480" w:lineRule="auto"/>
+        <w:rPr>
+          <w:rFonts w:ascii="Times New Roman" w:hAnsi="Times New Roman" w:cs="Times New Roman"/>
+        </w:rPr>
+      </w:pPr>
+      <w:r>
+        <w:rPr>
+          <w:rFonts w:ascii="Times New Roman" w:hAnsi="Times New Roman" w:cs="Times New Roman"/>
+        </w:rPr>
         <w:t>Se puede apreciar que en el centro del marco del ventilador está sujeto el motor. El rotor se sujeta al motor del ventilador mediante algún sistema de rodamientos, de los que puede haber varios tipos. Concretamente el de la figura se corresponde con un rodamiento de casquillo o “</w:t>
       </w:r>
       <w:proofErr w:type="spellStart"/>
       <w:r>
+        <w:rPr>
+          <w:rFonts w:ascii="Times New Roman" w:hAnsi="Times New Roman" w:cs="Times New Roman"/>
+        </w:rPr>
         <w:t>sleeve</w:t>
       </w:r>
       <w:proofErr w:type="spellEnd"/>
       <w:r>
+        <w:rPr>
+          <w:rFonts w:ascii="Times New Roman" w:hAnsi="Times New Roman" w:cs="Times New Roman"/>
+        </w:rPr>
         <w:t xml:space="preserve"> </w:t>
       </w:r>
       <w:proofErr w:type="spellStart"/>
       <w:r>
+        <w:rPr>
+          <w:rFonts w:ascii="Times New Roman" w:hAnsi="Times New Roman" w:cs="Times New Roman"/>
+        </w:rPr>
         <w:t>bearing</w:t>
       </w:r>
       <w:proofErr w:type="spellEnd"/>
       <w:r>
+        <w:rPr>
+          <w:rFonts w:ascii="Times New Roman" w:hAnsi="Times New Roman" w:cs="Times New Roman"/>
+        </w:rPr>
         <w:t>”.</w:t>
       </w:r>
     </w:p>
     <w:p>
       <w:pPr>
-        <w:rPr>
-          <w:sz w:val="28"/>
-        </w:rPr>
-      </w:pPr>
-      <w:r>
-        <w:rPr>
-          <w:sz w:val="28"/>
-        </w:rPr>
+        <w:pStyle w:val="Ttulo3"/>
+        <w:numPr>
+          <w:ilvl w:val="0"/>
+          <w:numId w:val="17"/>
+        </w:numPr>
+        <w:spacing w:line="480" w:lineRule="auto"/>
+      </w:pPr>
+      <w:bookmarkStart w:id="10" w:name="_Toc7897005"/>
+      <w:r>
         <w:t>Rodamientos</w:t>
       </w:r>
-    </w:p>
-    <w:p>
-      <w:r>
+      <w:bookmarkEnd w:id="10"/>
+    </w:p>
+    <w:p>
+      <w:pPr>
+        <w:spacing w:line="480" w:lineRule="auto"/>
+        <w:rPr>
+          <w:rFonts w:ascii="Times New Roman" w:hAnsi="Times New Roman" w:cs="Times New Roman"/>
+        </w:rPr>
+      </w:pPr>
+      <w:r>
+        <w:rPr>
+          <w:rFonts w:ascii="Times New Roman" w:hAnsi="Times New Roman" w:cs="Times New Roman"/>
+        </w:rPr>
+        <w:t xml:space="preserve">     </w:t>
+      </w:r>
+      <w:r>
+        <w:rPr>
+          <w:rFonts w:ascii="Times New Roman" w:hAnsi="Times New Roman" w:cs="Times New Roman"/>
+        </w:rPr>
         <w:t>Los tipos de rodamientos más importantes que se pueden encontrar son los siguientes:</w:t>
       </w:r>
-    </w:p>
-    <w:p>
-      <w:r>
+      <w:r>
+        <w:rPr>
+          <w:rFonts w:ascii="Times New Roman" w:hAnsi="Times New Roman" w:cs="Times New Roman"/>
+        </w:rPr>
+        <w:t xml:space="preserve">  </w:t>
+      </w:r>
+      <w:r>
+        <w:rPr>
+          <w:rFonts w:ascii="Times New Roman" w:hAnsi="Times New Roman" w:cs="Times New Roman"/>
+        </w:rPr>
+        <w:t xml:space="preserve">        </w:t>
+      </w:r>
+      <w:r>
+        <w:rPr>
+          <w:rFonts w:ascii="Times New Roman" w:hAnsi="Times New Roman" w:cs="Times New Roman"/>
+          <w:b/>
+        </w:rPr>
         <w:t>Rodamiento de casquillo (“</w:t>
       </w:r>
       <w:proofErr w:type="spellStart"/>
       <w:r>
+        <w:rPr>
+          <w:rFonts w:ascii="Times New Roman" w:hAnsi="Times New Roman" w:cs="Times New Roman"/>
+          <w:b/>
+        </w:rPr>
         <w:t>sleeve</w:t>
       </w:r>
       <w:proofErr w:type="spellEnd"/>
       <w:r>
+        <w:rPr>
+          <w:rFonts w:ascii="Times New Roman" w:hAnsi="Times New Roman" w:cs="Times New Roman"/>
+          <w:b/>
+        </w:rPr>
         <w:t xml:space="preserve"> </w:t>
       </w:r>
       <w:proofErr w:type="spellStart"/>
       <w:r>
+        <w:rPr>
+          <w:rFonts w:ascii="Times New Roman" w:hAnsi="Times New Roman" w:cs="Times New Roman"/>
+          <w:b/>
+        </w:rPr>
         <w:t>bearing</w:t>
       </w:r>
       <w:proofErr w:type="spellEnd"/>
       <w:r>
-        <w:t>”): Uno de los rodamientos más utilizados debido a su bajo coste de fabricación, consiste en la utilización de dos superficies lubricadas convenientemente. Este tipo de rodamiento es uno de los más silenciosos, pero es poco duradero en comparación con otros.</w:t>
-      </w:r>
-    </w:p>
-    <w:p>
-      <w:r>
+        <w:rPr>
+          <w:rFonts w:ascii="Times New Roman" w:hAnsi="Times New Roman" w:cs="Times New Roman"/>
+          <w:b/>
+        </w:rPr>
+        <w:t>”):</w:t>
+      </w:r>
+      <w:r>
+        <w:rPr>
+          <w:rFonts w:ascii="Times New Roman" w:hAnsi="Times New Roman" w:cs="Times New Roman"/>
+        </w:rPr>
+        <w:t xml:space="preserve"> Uno de los rodamientos más utilizados debido a su bajo coste de fabricación, consiste en la utilización de dos superficies lubricadas convenientemente. Este tipo de rodamiento es uno de los más silenciosos, pero es poco duradero en comparació</w:t>
+      </w:r>
+      <w:r>
+        <w:rPr>
+          <w:rFonts w:ascii="Times New Roman" w:hAnsi="Times New Roman" w:cs="Times New Roman"/>
+        </w:rPr>
+        <w:t>n con otros.</w:t>
+      </w:r>
+      <w:r>
+        <w:rPr>
+          <w:rFonts w:ascii="Times New Roman" w:hAnsi="Times New Roman" w:cs="Times New Roman"/>
+        </w:rPr>
+        <w:t xml:space="preserve"> </w:t>
+      </w:r>
+    </w:p>
+    <w:p>
+      <w:pPr>
+        <w:spacing w:line="480" w:lineRule="auto"/>
+        <w:rPr>
+          <w:rFonts w:ascii="Times New Roman" w:hAnsi="Times New Roman" w:cs="Times New Roman"/>
+        </w:rPr>
+      </w:pPr>
+      <w:r>
+        <w:rPr>
+          <w:rFonts w:ascii="Times New Roman" w:hAnsi="Times New Roman" w:cs="Times New Roman"/>
+          <w:b/>
+        </w:rPr>
         <w:t>Rodamiento de bolas (“</w:t>
       </w:r>
       <w:proofErr w:type="spellStart"/>
       <w:r>
+        <w:rPr>
+          <w:rFonts w:ascii="Times New Roman" w:hAnsi="Times New Roman" w:cs="Times New Roman"/>
+          <w:b/>
+        </w:rPr>
         <w:t>ball</w:t>
       </w:r>
       <w:proofErr w:type="spellEnd"/>
       <w:r>
+        <w:rPr>
+          <w:rFonts w:ascii="Times New Roman" w:hAnsi="Times New Roman" w:cs="Times New Roman"/>
+          <w:b/>
+        </w:rPr>
         <w:t xml:space="preserve"> </w:t>
       </w:r>
       <w:proofErr w:type="spellStart"/>
       <w:r>
+        <w:rPr>
+          <w:rFonts w:ascii="Times New Roman" w:hAnsi="Times New Roman" w:cs="Times New Roman"/>
+          <w:b/>
+        </w:rPr>
         <w:t>bearing</w:t>
       </w:r>
       <w:proofErr w:type="spellEnd"/>
       <w:r>
-        <w:t>”): Uno de los rodamientos más utilizados en ventiladores más antiguos, o muchos de los ventiladores que se encuentran en fuentes de alimentación. El rodamiento consiste en una hilera de bolas.</w:t>
-      </w:r>
-    </w:p>
-    <w:p>
-      <w:r>
+        <w:rPr>
+          <w:rFonts w:ascii="Times New Roman" w:hAnsi="Times New Roman" w:cs="Times New Roman"/>
+          <w:b/>
+        </w:rPr>
+        <w:t>”):</w:t>
+      </w:r>
+      <w:r>
+        <w:rPr>
+          <w:rFonts w:ascii="Times New Roman" w:hAnsi="Times New Roman" w:cs="Times New Roman"/>
+        </w:rPr>
+        <w:t xml:space="preserve"> Uno de los rodamientos más utilizados en ventiladores más antiguos, o muchos de los ventiladores que se encuentran en fuentes de alimentación. El rodamiento consiste en una hilera de bolas.</w:t>
+      </w:r>
+    </w:p>
+    <w:p>
+      <w:pPr>
+        <w:spacing w:line="480" w:lineRule="auto"/>
+        <w:rPr>
+          <w:rFonts w:ascii="Times New Roman" w:hAnsi="Times New Roman" w:cs="Times New Roman"/>
+        </w:rPr>
+      </w:pPr>
+      <w:r>
+        <w:rPr>
+          <w:rFonts w:ascii="Times New Roman" w:hAnsi="Times New Roman" w:cs="Times New Roman"/>
+          <w:b/>
+        </w:rPr>
+        <w:lastRenderedPageBreak/>
+        <w:t xml:space="preserve">    </w:t>
+      </w:r>
+      <w:r>
+        <w:rPr>
+          <w:rFonts w:ascii="Times New Roman" w:hAnsi="Times New Roman" w:cs="Times New Roman"/>
+          <w:b/>
+        </w:rPr>
         <w:t xml:space="preserve">Rodamiento de </w:t>
       </w:r>
       <w:proofErr w:type="spellStart"/>
       <w:r>
+        <w:rPr>
+          <w:rFonts w:ascii="Times New Roman" w:hAnsi="Times New Roman" w:cs="Times New Roman"/>
+          <w:b/>
+        </w:rPr>
         <w:t>fluído</w:t>
       </w:r>
       <w:proofErr w:type="spellEnd"/>
       <w:r>
+        <w:rPr>
+          <w:rFonts w:ascii="Times New Roman" w:hAnsi="Times New Roman" w:cs="Times New Roman"/>
+          <w:b/>
+        </w:rPr>
         <w:t xml:space="preserve"> (“fluid </w:t>
       </w:r>
       <w:proofErr w:type="spellStart"/>
       <w:r>
+        <w:rPr>
+          <w:rFonts w:ascii="Times New Roman" w:hAnsi="Times New Roman" w:cs="Times New Roman"/>
+          <w:b/>
+        </w:rPr>
         <w:t>bearing</w:t>
       </w:r>
       <w:proofErr w:type="spellEnd"/>
       <w:r>
-        <w:t xml:space="preserve">”): Este tipo de rodamiento, que suele ser bastante más caro de fabricar, tiene un funcionamiento similar al rodamiento de casquillo, pero en lugar de estar simplemente lubricados los materiales, se añade una zona con aceite (u otro </w:t>
+        <w:rPr>
+          <w:rFonts w:ascii="Times New Roman" w:hAnsi="Times New Roman" w:cs="Times New Roman"/>
+          <w:b/>
+        </w:rPr>
+        <w:t>”):</w:t>
+      </w:r>
+      <w:r>
+        <w:rPr>
+          <w:rFonts w:ascii="Times New Roman" w:hAnsi="Times New Roman" w:cs="Times New Roman"/>
+        </w:rPr>
+        <w:t xml:space="preserve"> Este tipo de rodamiento, que suele ser bastante más caro de fabricar, tiene un funcionamiento similar al rodamiento de casquillo, pero en lugar de estar simplemente lubricados los materiales, se añade una zona con aceite (u otro </w:t>
       </w:r>
       <w:proofErr w:type="spellStart"/>
       <w:r>
+        <w:rPr>
+          <w:rFonts w:ascii="Times New Roman" w:hAnsi="Times New Roman" w:cs="Times New Roman"/>
+        </w:rPr>
         <w:t>fluído</w:t>
       </w:r>
       <w:proofErr w:type="spellEnd"/>
       <w:r>
+        <w:rPr>
+          <w:rFonts w:ascii="Times New Roman" w:hAnsi="Times New Roman" w:cs="Times New Roman"/>
+        </w:rPr>
         <w:t>) a presión que “</w:t>
       </w:r>
       <w:proofErr w:type="spellStart"/>
       <w:r>
+        <w:rPr>
+          <w:rFonts w:ascii="Times New Roman" w:hAnsi="Times New Roman" w:cs="Times New Roman"/>
+        </w:rPr>
         <w:t>autoestabiliza</w:t>
       </w:r>
       <w:proofErr w:type="spellEnd"/>
       <w:r>
+        <w:rPr>
+          <w:rFonts w:ascii="Times New Roman" w:hAnsi="Times New Roman" w:cs="Times New Roman"/>
+        </w:rPr>
         <w:t>” el eje del rotor.</w:t>
       </w:r>
     </w:p>
     <w:p>
       <w:pPr>
-        <w:rPr>
-          <w:sz w:val="28"/>
-        </w:rPr>
-      </w:pPr>
-      <w:r>
-        <w:rPr>
-          <w:sz w:val="28"/>
-        </w:rPr>
+        <w:pStyle w:val="Ttulo3"/>
+        <w:spacing w:line="480" w:lineRule="auto"/>
+      </w:pPr>
+      <w:bookmarkStart w:id="11" w:name="_Toc7897006"/>
+      <w:r>
+        <w:t xml:space="preserve">ii. </w:t>
+      </w:r>
+      <w:r>
+        <w:t xml:space="preserve">   </w:t>
+      </w:r>
+      <w:r>
+        <w:t xml:space="preserve">  </w:t>
+      </w:r>
+      <w:r>
+        <w:t xml:space="preserve"> </w:t>
+      </w:r>
+      <w:r>
         <w:t>Marco del ventilador</w:t>
       </w:r>
-    </w:p>
-    <w:p>
-      <w:r>
+      <w:bookmarkEnd w:id="11"/>
+    </w:p>
+    <w:p>
+      <w:pPr>
+        <w:spacing w:line="480" w:lineRule="auto"/>
+        <w:rPr>
+          <w:rFonts w:ascii="Times New Roman" w:hAnsi="Times New Roman" w:cs="Times New Roman"/>
+        </w:rPr>
+      </w:pPr>
+      <w:r>
+        <w:rPr>
+          <w:rFonts w:ascii="Times New Roman" w:hAnsi="Times New Roman" w:cs="Times New Roman"/>
+        </w:rPr>
+        <w:t xml:space="preserve">     </w:t>
+      </w:r>
+      <w:r>
+        <w:rPr>
+          <w:rFonts w:ascii="Times New Roman" w:hAnsi="Times New Roman" w:cs="Times New Roman"/>
+        </w:rPr>
         <w:t>El marco es el elemento que sirve como sujeción del ventilador. El motor queda sujeto en el centro del marco, y el marco proporciona el sistema de anclaje (normalmente con tornillos) necesario para ubicar el ventilador. Adicionalmente, el marco sirve para indicar el sentido del movimiento de las aspas del ventilador y el sentido del movimiento del aire a través del ventilador. Esta información suele venir indicada con flechas en el marco y, normalmente, el ventilador sopla hacia el lugar donde se encuentran los brazos del marco del ventilador.</w:t>
       </w:r>
     </w:p>
     <w:p>
       <w:pPr>
-        <w:rPr>
+        <w:pStyle w:val="Ttulo3"/>
+        <w:spacing w:line="480" w:lineRule="auto"/>
+      </w:pPr>
+      <w:bookmarkStart w:id="12" w:name="_Toc7897007"/>
+      <w:r>
+        <w:t xml:space="preserve">iii. </w:t>
+      </w:r>
+      <w:r>
+        <w:t xml:space="preserve">    </w:t>
+      </w:r>
+      <w:r>
+        <w:t xml:space="preserve"> </w:t>
+      </w:r>
+      <w:r>
+        <w:t>Rotor</w:t>
+      </w:r>
+      <w:bookmarkEnd w:id="12"/>
+    </w:p>
+    <w:p>
+      <w:pPr>
+        <w:spacing w:line="480" w:lineRule="auto"/>
+        <w:rPr>
+          <w:rFonts w:ascii="Times New Roman" w:hAnsi="Times New Roman" w:cs="Times New Roman"/>
+        </w:rPr>
+      </w:pPr>
+      <w:r>
+        <w:rPr>
+          <w:rFonts w:ascii="Times New Roman" w:hAnsi="Times New Roman" w:cs="Times New Roman"/>
+        </w:rPr>
+        <w:t xml:space="preserve">     </w:t>
+      </w:r>
+      <w:r>
+        <w:rPr>
+          <w:rFonts w:ascii="Times New Roman" w:hAnsi="Times New Roman" w:cs="Times New Roman"/>
+        </w:rPr>
+        <w:t>Existen muchos diseños diferentes de rotores. Se pueden clasificar fundamentalmente en dos grupos:</w:t>
+      </w:r>
+    </w:p>
+    <w:p>
+      <w:pPr>
+        <w:spacing w:line="480" w:lineRule="auto"/>
+        <w:rPr>
+          <w:rFonts w:ascii="Times New Roman" w:hAnsi="Times New Roman" w:cs="Times New Roman"/>
+        </w:rPr>
+      </w:pPr>
+      <w:r>
+        <w:rPr>
+          <w:rFonts w:ascii="Times New Roman" w:hAnsi="Times New Roman" w:cs="Times New Roman"/>
           <w:b/>
         </w:rPr>
-      </w:pPr>
-      <w:r>
-        <w:rPr>
+        <w:t>Ventiladores Radiales:</w:t>
+      </w:r>
+      <w:r>
+        <w:rPr>
+          <w:rFonts w:ascii="Times New Roman" w:hAnsi="Times New Roman" w:cs="Times New Roman"/>
+        </w:rPr>
+        <w:t xml:space="preserve"> Este tipo de ventiladores tienen las palas normalmente planas y con forma de “radios”, permitiendo que el flujo de aire sea perpendicular al eje del ventilador.</w:t>
+      </w:r>
+    </w:p>
+    <w:p>
+      <w:pPr>
+        <w:spacing w:line="480" w:lineRule="auto"/>
+        <w:rPr>
+          <w:rFonts w:ascii="Times New Roman" w:hAnsi="Times New Roman" w:cs="Times New Roman"/>
+        </w:rPr>
+      </w:pPr>
+      <w:r>
+        <w:rPr>
+          <w:rFonts w:ascii="Times New Roman" w:hAnsi="Times New Roman" w:cs="Times New Roman"/>
+        </w:rPr>
+        <w:t>Este tipo de ventiladores se utiliza habitualmente en gráficas, disipadores de chipsets de placa base, o ventiladores “</w:t>
+      </w:r>
+      <w:proofErr w:type="spellStart"/>
+      <w:r>
+        <w:rPr>
+          <w:rFonts w:ascii="Times New Roman" w:hAnsi="Times New Roman" w:cs="Times New Roman"/>
+        </w:rPr>
+        <w:t>blower</w:t>
+      </w:r>
+      <w:proofErr w:type="spellEnd"/>
+      <w:r>
+        <w:rPr>
+          <w:rFonts w:ascii="Times New Roman" w:hAnsi="Times New Roman" w:cs="Times New Roman"/>
+        </w:rPr>
+        <w:t>” de ranuras PCI.</w:t>
+      </w:r>
+    </w:p>
+    <w:p>
+      <w:pPr>
+        <w:spacing w:line="480" w:lineRule="auto"/>
+        <w:rPr>
+          <w:rFonts w:ascii="Times New Roman" w:hAnsi="Times New Roman" w:cs="Times New Roman"/>
+        </w:rPr>
+      </w:pPr>
+      <w:r>
+        <w:rPr>
+          <w:rFonts w:ascii="Times New Roman" w:hAnsi="Times New Roman" w:cs="Times New Roman"/>
           <w:b/>
         </w:rPr>
-        <w:t>Rotor</w:t>
-      </w:r>
-    </w:p>
-    <w:p>
+        <w:t>Ventiladores Axiales:</w:t>
+      </w:r>
+      <w:r>
+        <w:rPr>
+          <w:rFonts w:ascii="Times New Roman" w:hAnsi="Times New Roman" w:cs="Times New Roman"/>
+        </w:rPr>
+        <w:t xml:space="preserve"> Este tipo de ventiladores mueven el aire en dirección paralela al eje del ventilador. Son mucho más apropiados para un PC silencioso, se pueden construir en muchos tamaños diferentes y existen multitud de diseños diferentes del rotor con diferente número, tamaño y forma de las aspas.</w:t>
+      </w:r>
+    </w:p>
+    <w:p>
+      <w:pPr>
+        <w:pStyle w:val="Ttulo3"/>
+        <w:spacing w:line="480" w:lineRule="auto"/>
+      </w:pPr>
+      <w:bookmarkStart w:id="13" w:name="_Toc7897008"/>
       <w:r>
         <w:lastRenderedPageBreak/>
-        <w:t>Existen muchos diseños diferentes de rotores. Se pueden clasificar fundamentalmente en dos grupos:</w:t>
-      </w:r>
-    </w:p>
-    <w:p>
-      <w:r>
-        <w:t>Ventiladores Radiales: Este tipo de ventiladores tienen las palas normalmente planas y con forma de “radios”, permitiendo que el flujo de aire sea perpendicular al eje del ventilador.</w:t>
-      </w:r>
-    </w:p>
-    <w:p>
-      <w:r>
-        <w:t>Este tipo de ventiladores se utiliza habitualmente en gráficas, disipadores de chipsets de placa base, o ventiladores “</w:t>
-      </w:r>
-      <w:proofErr w:type="spellStart"/>
-      <w:r>
-        <w:t>blower</w:t>
-      </w:r>
-      <w:proofErr w:type="spellEnd"/>
-      <w:r>
-        <w:t>” de ranuras PCI.</w:t>
-      </w:r>
-    </w:p>
-    <w:p>
-      <w:r>
-        <w:t>Ventiladores Axiales: Este tipo de ventiladores mueven el aire en dirección paralela al eje del ventilador. Son mucho más apropiados para un PC silencioso, se pueden construir en muchos tamaños diferentes y existen multitud de diseños diferentes del rotor con diferente número, tamaño y forma de las aspas.</w:t>
-      </w:r>
-    </w:p>
-    <w:p>
-      <w:pPr>
-        <w:rPr>
-          <w:sz w:val="28"/>
-        </w:rPr>
-      </w:pPr>
-      <w:r>
-        <w:rPr>
-          <w:sz w:val="28"/>
-        </w:rPr>
+        <w:t xml:space="preserve">iv. </w:t>
+      </w:r>
+      <w:r>
+        <w:t xml:space="preserve">    </w:t>
+      </w:r>
+      <w:r>
+        <w:t xml:space="preserve"> </w:t>
+      </w:r>
+      <w:r>
         <w:t>Motor</w:t>
       </w:r>
-    </w:p>
-    <w:p>
-      <w:r>
-        <w:t>En la siguiente foto se puede apreciar cómo es un motor de un ventilador, que básicamente es un electroimán:</w:t>
-      </w:r>
-      <w:r>
-        <w:rPr>
-          <w:noProof/>
-          <w:lang w:val="es-ES"/>
-        </w:rPr>
-        <w:t xml:space="preserve"> </w:t>
-      </w:r>
-    </w:p>
-    <w:p>
-      <w:pPr>
-        <w:rPr>
-          <w:sz w:val="28"/>
-        </w:rPr>
-      </w:pPr>
-      <w:r>
-        <w:rPr>
+      <w:bookmarkEnd w:id="13"/>
+    </w:p>
+    <w:p>
+      <w:pPr>
+        <w:spacing w:line="480" w:lineRule="auto"/>
+        <w:rPr>
+          <w:rFonts w:ascii="Times New Roman" w:hAnsi="Times New Roman" w:cs="Times New Roman"/>
+        </w:rPr>
+      </w:pPr>
+      <w:r>
+        <w:rPr>
+          <w:rFonts w:ascii="Times New Roman" w:hAnsi="Times New Roman" w:cs="Times New Roman"/>
           <w:noProof/>
           <w:lang w:eastAsia="es-PY"/>
         </w:rPr>
         <w:drawing>
-          <wp:anchor distT="0" distB="0" distL="114300" distR="114300" simplePos="0" relativeHeight="251659264" behindDoc="0" locked="0" layoutInCell="1" allowOverlap="1" wp14:anchorId="75E2C755" wp14:editId="1805F906">
+          <wp:anchor distT="0" distB="0" distL="114300" distR="114300" simplePos="0" relativeHeight="251700736" behindDoc="0" locked="0" layoutInCell="1" allowOverlap="1" wp14:anchorId="0CC3CB48" wp14:editId="4E5A4A58">
             <wp:simplePos x="0" y="0"/>
-            <wp:positionH relativeFrom="margin">
-              <wp:posOffset>3750310</wp:posOffset>
+            <wp:positionH relativeFrom="column">
+              <wp:posOffset>1714500</wp:posOffset>
             </wp:positionH>
-            <wp:positionV relativeFrom="margin">
-              <wp:posOffset>4181475</wp:posOffset>
+            <wp:positionV relativeFrom="paragraph">
+              <wp:posOffset>640715</wp:posOffset>
             </wp:positionV>
-            <wp:extent cx="1943100" cy="1071245"/>
+            <wp:extent cx="2195844" cy="1152525"/>
             <wp:effectExtent l="0" t="0" r="0" b="0"/>
-            <wp:wrapSquare wrapText="bothSides"/>
-            <wp:docPr id="4" name="Imagen 4" descr="http://www.blog.sxinformatica.net/wp-content/uploads/2011/07/motordrivingschemesgc8.jpg"/>
+            <wp:wrapNone/>
+            <wp:docPr id="1" name="Imagen 1" descr="http://www.blog.sxinformatica.net/wp-content/uploads/2011/07/motorinductorsxs6.jpg"/>
             <wp:cNvGraphicFramePr>
               <a:graphicFrameLocks xmlns:a="http://schemas.openxmlformats.org/drawingml/2006/main" noChangeAspect="1"/>
             </wp:cNvGraphicFramePr>
@@ -2974,13 +3720,13 @@
               <a:graphicData uri="http://schemas.openxmlformats.org/drawingml/2006/picture">
                 <pic:pic xmlns:pic="http://schemas.openxmlformats.org/drawingml/2006/picture">
                   <pic:nvPicPr>
-                    <pic:cNvPr id="0" name="Picture 5" descr="http://www.blog.sxinformatica.net/wp-content/uploads/2011/07/motordrivingschemesgc8.jpg"/>
+                    <pic:cNvPr id="0" name="Picture 3" descr="http://www.blog.sxinformatica.net/wp-content/uploads/2011/07/motorinductorsxs6.jpg"/>
                     <pic:cNvPicPr>
                       <a:picLocks noChangeAspect="1" noChangeArrowheads="1"/>
                     </pic:cNvPicPr>
                   </pic:nvPicPr>
                   <pic:blipFill>
-                    <a:blip r:embed="rId21" cstate="print">
+                    <a:blip r:embed="rId21">
                       <a:extLst>
                         <a:ext uri="{28A0092B-C50C-407E-A947-70E740481C1C}">
                           <a14:useLocalDpi xmlns:a14="http://schemas.microsoft.com/office/drawing/2010/main" val="0"/>
@@ -2995,7 +3741,7 @@
                   <pic:spPr bwMode="auto">
                     <a:xfrm>
                       <a:off x="0" y="0"/>
-                      <a:ext cx="1943100" cy="1071245"/>
+                      <a:ext cx="2195844" cy="1152525"/>
                     </a:xfrm>
                     <a:prstGeom prst="rect">
                       <a:avLst/>
@@ -3008,19 +3754,491 @@
                 </pic:pic>
               </a:graphicData>
             </a:graphic>
+            <wp14:sizeRelH relativeFrom="page">
+              <wp14:pctWidth>0</wp14:pctWidth>
+            </wp14:sizeRelH>
+            <wp14:sizeRelV relativeFrom="page">
+              <wp14:pctHeight>0</wp14:pctHeight>
+            </wp14:sizeRelV>
           </wp:anchor>
         </w:drawing>
       </w:r>
       <w:r>
         <w:rPr>
+          <w:rFonts w:ascii="Times New Roman" w:hAnsi="Times New Roman" w:cs="Times New Roman"/>
+        </w:rPr>
+        <w:t xml:space="preserve">     </w:t>
+      </w:r>
+      <w:r>
+        <w:rPr>
+          <w:rFonts w:ascii="Times New Roman" w:hAnsi="Times New Roman" w:cs="Times New Roman"/>
+        </w:rPr>
+        <w:t>En la siguiente foto se puede apreciar cómo es un motor de un ventilador, que básicamente es un electroimán:</w:t>
+      </w:r>
+      <w:r>
+        <w:rPr>
+          <w:rFonts w:ascii="Times New Roman" w:hAnsi="Times New Roman" w:cs="Times New Roman"/>
+          <w:noProof/>
+          <w:lang w:val="es-ES"/>
+        </w:rPr>
+        <w:t xml:space="preserve"> </w:t>
+      </w:r>
+    </w:p>
+    <w:p>
+      <w:pPr>
+        <w:spacing w:line="480" w:lineRule="auto"/>
+        <w:rPr>
+          <w:rFonts w:ascii="Times New Roman" w:hAnsi="Times New Roman" w:cs="Times New Roman"/>
+          <w:sz w:val="28"/>
+        </w:rPr>
+      </w:pPr>
+    </w:p>
+    <w:p>
+      <w:pPr>
+        <w:spacing w:line="480" w:lineRule="auto"/>
+        <w:rPr>
+          <w:rFonts w:ascii="Times New Roman" w:hAnsi="Times New Roman" w:cs="Times New Roman"/>
+          <w:sz w:val="28"/>
+        </w:rPr>
+      </w:pPr>
+    </w:p>
+    <w:p>
+      <w:pPr>
+        <w:spacing w:line="480" w:lineRule="auto"/>
+        <w:rPr>
+          <w:rFonts w:ascii="Times New Roman" w:hAnsi="Times New Roman" w:cs="Times New Roman"/>
+        </w:rPr>
+      </w:pPr>
+      <w:r>
+        <w:rPr>
+          <w:rFonts w:ascii="Times New Roman" w:hAnsi="Times New Roman" w:cs="Times New Roman"/>
+        </w:rPr>
+        <w:t xml:space="preserve">     </w:t>
+      </w:r>
+      <w:r>
+        <w:rPr>
+          <w:rFonts w:ascii="Times New Roman" w:hAnsi="Times New Roman" w:cs="Times New Roman"/>
+        </w:rPr>
+        <w:t>Al lado opuesto del electroimán suele estar la circuitería de control, que puede ser muy sencilla como en el ejemplo de la izquierda de la siguiente imagen, o bastante complejo, pudiendo incluso contener en ocasiones un microcontrolador completo.</w:t>
+      </w:r>
+    </w:p>
+    <w:p>
+      <w:pPr>
+        <w:pStyle w:val="Prrafodelista"/>
+        <w:numPr>
+          <w:ilvl w:val="0"/>
+          <w:numId w:val="9"/>
+        </w:numPr>
+        <w:spacing w:line="480" w:lineRule="auto"/>
+        <w:rPr>
+          <w:rFonts w:ascii="Times New Roman" w:hAnsi="Times New Roman" w:cs="Times New Roman"/>
+          <w:sz w:val="28"/>
+        </w:rPr>
+      </w:pPr>
+      <w:r>
+        <w:rPr>
+          <w:rFonts w:ascii="Times New Roman" w:hAnsi="Times New Roman" w:cs="Times New Roman"/>
+          <w:sz w:val="28"/>
+        </w:rPr>
+        <w:t>PWM y Voltaje.</w:t>
+      </w:r>
+    </w:p>
+    <w:p>
+      <w:pPr>
+        <w:spacing w:line="480" w:lineRule="auto"/>
+        <w:rPr>
+          <w:rFonts w:ascii="Times New Roman" w:hAnsi="Times New Roman" w:cs="Times New Roman"/>
+        </w:rPr>
+      </w:pPr>
+      <w:r>
+        <w:rPr>
+          <w:rFonts w:ascii="Times New Roman" w:hAnsi="Times New Roman" w:cs="Times New Roman"/>
+        </w:rPr>
+        <w:t xml:space="preserve">     </w:t>
+      </w:r>
+      <w:r>
+        <w:rPr>
+          <w:rFonts w:ascii="Times New Roman" w:hAnsi="Times New Roman" w:cs="Times New Roman"/>
+        </w:rPr>
+        <w:t>El motor del ventilador dispone de una circuitería interna. Ésta circuitería se puede utilizar para regular la velocidad del ventilador. Existen dos formas fundamentales de regular esta velocidad:</w:t>
+      </w:r>
+    </w:p>
+    <w:p>
+      <w:pPr>
+        <w:spacing w:line="480" w:lineRule="auto"/>
+        <w:rPr>
+          <w:rFonts w:ascii="Times New Roman" w:hAnsi="Times New Roman" w:cs="Times New Roman"/>
+        </w:rPr>
+      </w:pPr>
+      <w:r>
+        <w:rPr>
+          <w:rFonts w:ascii="Times New Roman" w:hAnsi="Times New Roman" w:cs="Times New Roman"/>
+          <w:b/>
+        </w:rPr>
+        <w:t>Voltaje:</w:t>
+      </w:r>
+      <w:r>
+        <w:rPr>
+          <w:rFonts w:ascii="Times New Roman" w:hAnsi="Times New Roman" w:cs="Times New Roman"/>
+        </w:rPr>
+        <w:t xml:space="preserve"> Se puede variar la velocidad de un ventilador disminuyendo el voltaje de entrada al electroimán. Un menor voltaje generará un campo electromagnético de menor fuerza y provocará que el motor gire más despacio. Ésta es la forma más sencilla de regulación de velocidad de un ventilador.</w:t>
+      </w:r>
+    </w:p>
+    <w:p>
+      <w:pPr>
+        <w:spacing w:line="480" w:lineRule="auto"/>
+        <w:rPr>
+          <w:rFonts w:ascii="Times New Roman" w:hAnsi="Times New Roman" w:cs="Times New Roman"/>
+        </w:rPr>
+      </w:pPr>
+      <w:r>
+        <w:rPr>
+          <w:rFonts w:ascii="Times New Roman" w:hAnsi="Times New Roman" w:cs="Times New Roman"/>
+          <w:b/>
+        </w:rPr>
+        <w:t>PWM:</w:t>
+      </w:r>
+      <w:r>
+        <w:rPr>
+          <w:rFonts w:ascii="Times New Roman" w:hAnsi="Times New Roman" w:cs="Times New Roman"/>
+        </w:rPr>
+        <w:t xml:space="preserve"> Se puede regular la velocidad de un ventilador conectando al electroimán un voltaje a pulsos en lugar de un voltaje constante. Los pulsos de voltaje se </w:t>
+      </w:r>
+      <w:r>
+        <w:rPr>
+          <w:rFonts w:ascii="Times New Roman" w:hAnsi="Times New Roman" w:cs="Times New Roman"/>
+        </w:rPr>
+        <w:t>convierten</w:t>
+      </w:r>
+      <w:r>
+        <w:rPr>
+          <w:rFonts w:ascii="Times New Roman" w:hAnsi="Times New Roman" w:cs="Times New Roman"/>
+        </w:rPr>
+        <w:t xml:space="preserve"> en “empujones” al electroimán, y al reducir el tiempo que se está aplicando fuerza sobre el electroimán, se reduce efectivamente la velocidad del mismo.</w:t>
+      </w:r>
+    </w:p>
+    <w:p>
+      <w:pPr>
+        <w:spacing w:line="480" w:lineRule="auto"/>
+        <w:rPr>
+          <w:rFonts w:ascii="Times New Roman" w:hAnsi="Times New Roman" w:cs="Times New Roman"/>
+        </w:rPr>
+      </w:pPr>
+    </w:p>
+    <w:p>
+      <w:pPr>
+        <w:spacing w:line="480" w:lineRule="auto"/>
+        <w:rPr>
+          <w:rFonts w:ascii="Times New Roman" w:hAnsi="Times New Roman" w:cs="Times New Roman"/>
+        </w:rPr>
+      </w:pPr>
+    </w:p>
+    <w:p>
+      <w:pPr>
+        <w:spacing w:line="480" w:lineRule="auto"/>
+        <w:rPr>
+          <w:rFonts w:ascii="Times New Roman" w:hAnsi="Times New Roman" w:cs="Times New Roman"/>
+          <w:sz w:val="22"/>
+        </w:rPr>
+      </w:pPr>
+      <w:r>
+        <w:rPr>
+          <w:rFonts w:ascii="Times New Roman" w:hAnsi="Times New Roman" w:cs="Times New Roman"/>
+        </w:rPr>
+        <w:lastRenderedPageBreak/>
+        <w:t xml:space="preserve">    </w:t>
+      </w:r>
+      <w:r>
+        <w:rPr>
+          <w:rFonts w:ascii="Times New Roman" w:hAnsi="Times New Roman" w:cs="Times New Roman"/>
+        </w:rPr>
+        <w:t>Estos elementos y características son los que van a diferenciar los tipos de ventiladores y sus conectores:</w:t>
+      </w:r>
+    </w:p>
+    <w:p>
+      <w:pPr>
+        <w:spacing w:line="480" w:lineRule="auto"/>
+        <w:rPr>
+          <w:rFonts w:ascii="Times New Roman" w:hAnsi="Times New Roman" w:cs="Times New Roman"/>
+          <w:b/>
+        </w:rPr>
+      </w:pPr>
+      <w:r>
+        <w:rPr>
+          <w:rFonts w:ascii="Times New Roman" w:hAnsi="Times New Roman" w:cs="Times New Roman"/>
+          <w:b/>
+        </w:rPr>
+        <w:t>Ventiladores de 2 pines</w:t>
+      </w:r>
+    </w:p>
+    <w:p>
+      <w:pPr>
+        <w:spacing w:line="480" w:lineRule="auto"/>
+        <w:rPr>
+          <w:rFonts w:ascii="Times New Roman" w:hAnsi="Times New Roman" w:cs="Times New Roman"/>
+        </w:rPr>
+      </w:pPr>
+      <w:r>
+        <w:rPr>
+          <w:rFonts w:ascii="Times New Roman" w:hAnsi="Times New Roman" w:cs="Times New Roman"/>
+        </w:rPr>
+        <w:t>Estos ventiladores suelen prescindir el sensor Hall y no permiten conocer la velocidad del ventilador. El conector tiene únicamente dos pines, GND y VCC. Es habitual ver un conector “</w:t>
+      </w:r>
+      <w:proofErr w:type="spellStart"/>
+      <w:r>
+        <w:rPr>
+          <w:rFonts w:ascii="Times New Roman" w:hAnsi="Times New Roman" w:cs="Times New Roman"/>
+        </w:rPr>
+        <w:t>molex</w:t>
+      </w:r>
+      <w:proofErr w:type="spellEnd"/>
+      <w:r>
+        <w:rPr>
+          <w:rFonts w:ascii="Times New Roman" w:hAnsi="Times New Roman" w:cs="Times New Roman"/>
+        </w:rPr>
+        <w:t>” de 4 pines en este tipo de ventiladores (lógicamente con sólo dos cables conectados, correspondientes a GND y VCC.</w:t>
+      </w:r>
+    </w:p>
+    <w:p>
+      <w:pPr>
+        <w:spacing w:line="480" w:lineRule="auto"/>
+        <w:rPr>
+          <w:rFonts w:ascii="Times New Roman" w:hAnsi="Times New Roman" w:cs="Times New Roman"/>
+          <w:b/>
+          <w:sz w:val="22"/>
+        </w:rPr>
+      </w:pPr>
+      <w:r>
+        <w:rPr>
+          <w:rFonts w:ascii="Times New Roman" w:hAnsi="Times New Roman" w:cs="Times New Roman"/>
+          <w:b/>
+        </w:rPr>
+        <w:t>Ventiladores de 3 pines</w:t>
+      </w:r>
+    </w:p>
+    <w:p>
+      <w:pPr>
+        <w:spacing w:line="480" w:lineRule="auto"/>
+        <w:rPr>
+          <w:rFonts w:ascii="Times New Roman" w:hAnsi="Times New Roman" w:cs="Times New Roman"/>
+        </w:rPr>
+      </w:pPr>
+      <w:r>
+        <w:rPr>
+          <w:rFonts w:ascii="Times New Roman" w:hAnsi="Times New Roman" w:cs="Times New Roman"/>
+        </w:rPr>
+        <w:t>Estos ventiladores sí incluyen el sensor Hall. El conector tiene tres pines, GND, VCC y sensor, habitualmente de colores negro, rojo y amarillo, respectivamente, aunque puede ser diferente en algunos ventiladores. VCC se conecta al mismo tiempo al sensor Hall y al electroimán. El pin sensor es la salida del sensor Hall que proporciona la velocidad del ventilador.</w:t>
+      </w:r>
+    </w:p>
+    <w:p>
+      <w:pPr>
+        <w:pStyle w:val="Ttulo2"/>
+        <w:numPr>
+          <w:ilvl w:val="0"/>
+          <w:numId w:val="9"/>
+        </w:numPr>
+        <w:spacing w:line="480" w:lineRule="auto"/>
+        <w:rPr>
+          <w:rFonts w:cs="Times New Roman"/>
+          <w:szCs w:val="28"/>
+        </w:rPr>
+      </w:pPr>
+      <w:bookmarkStart w:id="14" w:name="_Toc7897009"/>
+      <w:r>
+        <w:rPr>
+          <w:rFonts w:cs="Times New Roman"/>
+          <w:szCs w:val="28"/>
+        </w:rPr>
+        <w:t>Materiales a ser utilizados</w:t>
+      </w:r>
+      <w:bookmarkEnd w:id="14"/>
+    </w:p>
+    <w:p>
+      <w:pPr>
+        <w:pStyle w:val="Prrafodelista"/>
+        <w:numPr>
+          <w:ilvl w:val="0"/>
+          <w:numId w:val="5"/>
+        </w:numPr>
+        <w:spacing w:line="480" w:lineRule="auto"/>
+        <w:rPr>
+          <w:rFonts w:ascii="Times New Roman" w:hAnsi="Times New Roman" w:cs="Times New Roman"/>
+        </w:rPr>
+      </w:pPr>
+      <w:proofErr w:type="spellStart"/>
+      <w:r>
+        <w:rPr>
+          <w:rFonts w:ascii="Times New Roman" w:hAnsi="Times New Roman" w:cs="Times New Roman"/>
+        </w:rPr>
+        <w:t>Raspberry</w:t>
+      </w:r>
+      <w:proofErr w:type="spellEnd"/>
+      <w:r>
+        <w:rPr>
+          <w:rFonts w:ascii="Times New Roman" w:hAnsi="Times New Roman" w:cs="Times New Roman"/>
+        </w:rPr>
+        <w:t xml:space="preserve"> Pi </w:t>
+      </w:r>
+      <w:proofErr w:type="spellStart"/>
+      <w:r>
+        <w:rPr>
+          <w:rFonts w:ascii="Times New Roman" w:hAnsi="Times New Roman" w:cs="Times New Roman"/>
+        </w:rPr>
+        <w:t>zero</w:t>
+      </w:r>
+      <w:proofErr w:type="spellEnd"/>
+      <w:r>
+        <w:rPr>
+          <w:rFonts w:ascii="Times New Roman" w:hAnsi="Times New Roman" w:cs="Times New Roman"/>
+        </w:rPr>
+        <w:t xml:space="preserve"> W</w:t>
+      </w:r>
+    </w:p>
+    <w:p>
+      <w:pPr>
+        <w:pStyle w:val="Prrafodelista"/>
+        <w:numPr>
+          <w:ilvl w:val="0"/>
+          <w:numId w:val="5"/>
+        </w:numPr>
+        <w:spacing w:line="480" w:lineRule="auto"/>
+        <w:rPr>
+          <w:rFonts w:ascii="Times New Roman" w:hAnsi="Times New Roman" w:cs="Times New Roman"/>
+        </w:rPr>
+      </w:pPr>
+      <w:proofErr w:type="spellStart"/>
+      <w:r>
+        <w:rPr>
+          <w:rFonts w:ascii="Times New Roman" w:hAnsi="Times New Roman" w:cs="Times New Roman"/>
+        </w:rPr>
+        <w:t>Protoboard</w:t>
+      </w:r>
+      <w:proofErr w:type="spellEnd"/>
+    </w:p>
+    <w:p>
+      <w:pPr>
+        <w:pStyle w:val="Prrafodelista"/>
+        <w:numPr>
+          <w:ilvl w:val="0"/>
+          <w:numId w:val="5"/>
+        </w:numPr>
+        <w:spacing w:line="480" w:lineRule="auto"/>
+        <w:rPr>
+          <w:rFonts w:ascii="Times New Roman" w:hAnsi="Times New Roman" w:cs="Times New Roman"/>
+        </w:rPr>
+      </w:pPr>
+      <w:proofErr w:type="spellStart"/>
+      <w:r>
+        <w:rPr>
+          <w:rFonts w:ascii="Times New Roman" w:hAnsi="Times New Roman" w:cs="Times New Roman"/>
+        </w:rPr>
+        <w:t>Cooler</w:t>
+      </w:r>
+      <w:proofErr w:type="spellEnd"/>
+      <w:r>
+        <w:rPr>
+          <w:rFonts w:ascii="Times New Roman" w:hAnsi="Times New Roman" w:cs="Times New Roman"/>
+        </w:rPr>
+        <w:t xml:space="preserve"> de 5V</w:t>
+      </w:r>
+    </w:p>
+    <w:p>
+      <w:pPr>
+        <w:pStyle w:val="Prrafodelista"/>
+        <w:numPr>
+          <w:ilvl w:val="0"/>
+          <w:numId w:val="5"/>
+        </w:numPr>
+        <w:spacing w:line="480" w:lineRule="auto"/>
+        <w:rPr>
+          <w:rFonts w:ascii="Times New Roman" w:hAnsi="Times New Roman" w:cs="Times New Roman"/>
+        </w:rPr>
+      </w:pPr>
+      <w:r>
+        <w:rPr>
+          <w:rFonts w:ascii="Times New Roman" w:hAnsi="Times New Roman" w:cs="Times New Roman"/>
+        </w:rPr>
+        <w:t>Transistores</w:t>
+      </w:r>
+    </w:p>
+    <w:p>
+      <w:pPr>
+        <w:pStyle w:val="Prrafodelista"/>
+        <w:numPr>
+          <w:ilvl w:val="0"/>
+          <w:numId w:val="5"/>
+        </w:numPr>
+        <w:spacing w:line="480" w:lineRule="auto"/>
+        <w:rPr>
+          <w:rFonts w:ascii="Times New Roman" w:hAnsi="Times New Roman" w:cs="Times New Roman"/>
+        </w:rPr>
+      </w:pPr>
+      <w:r>
+        <w:rPr>
+          <w:rFonts w:ascii="Times New Roman" w:hAnsi="Times New Roman" w:cs="Times New Roman"/>
+        </w:rPr>
+        <w:t>Cables</w:t>
+      </w:r>
+    </w:p>
+    <w:p>
+      <w:pPr>
+        <w:pStyle w:val="Ttulo2"/>
+        <w:numPr>
+          <w:ilvl w:val="0"/>
+          <w:numId w:val="9"/>
+        </w:numPr>
+      </w:pPr>
+      <w:r>
+        <w:t xml:space="preserve">Pulse </w:t>
+      </w:r>
+      <w:proofErr w:type="spellStart"/>
+      <w:r>
+        <w:t>Width</w:t>
+      </w:r>
+      <w:proofErr w:type="spellEnd"/>
+      <w:r>
+        <w:t xml:space="preserve"> </w:t>
+      </w:r>
+      <w:proofErr w:type="spellStart"/>
+      <w:r>
+        <w:t>Modulation</w:t>
+      </w:r>
+      <w:proofErr w:type="spellEnd"/>
+      <w:r>
+        <w:t xml:space="preserve"> (PWM)</w:t>
+      </w:r>
+    </w:p>
+    <w:p>
+      <w:r>
+        <w:t>La salida digital esta o encendida o apagada. Esta no puede variar entre encendido y apagado como una salida analógica. Si un LED o motor están conectados a una salida digital normal, este solamente operará en totalmente encendido o totalmente apagado.</w:t>
+      </w:r>
+    </w:p>
+    <w:p>
+      <w:pPr>
+        <w:spacing w:line="480" w:lineRule="auto"/>
+      </w:pPr>
+      <w:r>
+        <w:lastRenderedPageBreak/>
+        <w:t>Con el uso del PWM, podemos simular niveles variables de energía de salida para un dispositivo eléctrico. En cualquier momento, la salida digital estará encendida o apagada. Pero, nosotros podemos enviar pulsaciones con anchos variables para controlar la cantidad de salida efectiva. Ciclos más cortos comparados al ciclo de apagado entregaran una salida total más baja. Ciclos más largos en tiempo relativo al apagado, entregaran salidas más altas. Esta relación entre la duración de apagado y encendido se llama “ciclo de trabajo” y es medido en porcentaje de tiempo comparado al tiempo apagado. En consecuencia, un ciclo de trabajo del 25% tendrá un tiempo de encendido del 25% del ciclo total con un 75% de apagado. Un ciclo de trabajo del 50% tendrá tiempos de apagado y encendido iguales. Con el PWM podemos variar el ciclo de trabajo de 0% a 100%.</w:t>
+      </w:r>
+    </w:p>
+    <w:p>
+      <w:pPr>
+        <w:spacing w:line="480" w:lineRule="auto"/>
+        <w:rPr>
+          <w:rFonts w:ascii="Times New Roman" w:hAnsi="Times New Roman" w:cs="Times New Roman"/>
+        </w:rPr>
+      </w:pPr>
+      <w:r>
+        <w:rPr>
           <w:noProof/>
           <w:lang w:eastAsia="es-PY"/>
         </w:rPr>
         <w:drawing>
-          <wp:inline distT="0" distB="0" distL="0" distR="0" wp14:anchorId="382F1972" wp14:editId="01F00216">
-            <wp:extent cx="2195844" cy="1152525"/>
-            <wp:effectExtent l="0" t="0" r="0" b="0"/>
-            <wp:docPr id="1" name="Imagen 1" descr="http://www.blog.sxinformatica.net/wp-content/uploads/2011/07/motorinductorsxs6.jpg"/>
+          <wp:inline distT="0" distB="0" distL="0" distR="0">
+            <wp:extent cx="3524250" cy="3171825"/>
+            <wp:effectExtent l="0" t="0" r="0" b="9525"/>
+            <wp:docPr id="4" name="Imagen 4" descr="https://www.mbtechworks.com/wp-uploads/pwm-duty-cycle-1.jpg"/>
             <wp:cNvGraphicFramePr>
               <a:graphicFrameLocks xmlns:a="http://schemas.openxmlformats.org/drawingml/2006/main" noChangeAspect="1"/>
             </wp:cNvGraphicFramePr>
@@ -3028,13 +4246,13 @@
               <a:graphicData uri="http://schemas.openxmlformats.org/drawingml/2006/picture">
                 <pic:pic xmlns:pic="http://schemas.openxmlformats.org/drawingml/2006/picture">
                   <pic:nvPicPr>
-                    <pic:cNvPr id="0" name="Picture 3" descr="http://www.blog.sxinformatica.net/wp-content/uploads/2011/07/motorinductorsxs6.jpg"/>
+                    <pic:cNvPr id="0" name="Picture 1" descr="https://www.mbtechworks.com/wp-uploads/pwm-duty-cycle-1.jpg"/>
                     <pic:cNvPicPr>
                       <a:picLocks noChangeAspect="1" noChangeArrowheads="1"/>
                     </pic:cNvPicPr>
                   </pic:nvPicPr>
                   <pic:blipFill>
-                    <a:blip r:embed="rId22">
+                    <a:blip r:embed="rId22" cstate="print">
                       <a:extLst>
                         <a:ext uri="{28A0092B-C50C-407E-A947-70E740481C1C}">
                           <a14:useLocalDpi xmlns:a14="http://schemas.microsoft.com/office/drawing/2010/main" val="0"/>
@@ -3049,7 +4267,7 @@
                   <pic:spPr bwMode="auto">
                     <a:xfrm>
                       <a:off x="0" y="0"/>
-                      <a:ext cx="2202075" cy="1155796"/>
+                      <a:ext cx="3522689" cy="3170420"/>
                     </a:xfrm>
                     <a:prstGeom prst="rect">
                       <a:avLst/>
@@ -3065,367 +4283,29 @@
           </wp:inline>
         </w:drawing>
       </w:r>
-    </w:p>
-    <w:p>
-      <w:r>
-        <w:t>Al lado opuesto del electroimán suele estar la circuitería de control, que puede ser muy sencilla como en el ejemplo de la izquierda de la siguiente imagen, o bastante complejo, pudiendo incluso contener en ocasion</w:t>
-      </w:r>
-      <w:r>
-        <w:t>es un microcontrolador completo.</w:t>
-      </w:r>
-    </w:p>
-    <w:p>
-      <w:r>
-        <w:t>PWM y Voltaje.</w:t>
-      </w:r>
-    </w:p>
-    <w:p>
-      <w:r>
-        <w:t>El motor del ventilador dispone de una circuitería interna. Ésta circuitería se puede utilizar para regular la velocidad del ventilador. Existen dos formas fundamentales de regular esta velocidad:</w:t>
-      </w:r>
-    </w:p>
-    <w:p>
-      <w:r>
-        <w:t>Voltaje: Se puede variar la velocidad de un ventilador disminuyendo el voltaje de entrada al electroimán. Un menor voltaje generará un campo electromagnético de menor fuerza y provocará que el motor gire más despacio. Ésta es la forma más sencilla de regulación de velocidad de un ventilador.</w:t>
-      </w:r>
-    </w:p>
-    <w:p>
-      <w:r>
-        <w:t xml:space="preserve">PWM: Se puede regular la velocidad de un ventilador conectando al electroimán un voltaje a pulsos en lugar de un voltaje constante. Los pulsos de voltaje se </w:t>
-      </w:r>
-      <w:r>
-        <w:t>convierten</w:t>
-      </w:r>
-      <w:r>
-        <w:t xml:space="preserve"> en “empujones” al electroimán, y al reducir el tiempo que se está aplicando fuerza sobre el electroimán, se reduce efectivamente la velocidad del mismo.</w:t>
-      </w:r>
-    </w:p>
-    <w:p/>
-    <w:p/>
-    <w:p>
-      <w:r>
-        <w:t>Conectores de los ventiladores</w:t>
-      </w:r>
-    </w:p>
-    <w:p>
-      <w:pPr>
-        <w:rPr>
-          <w:sz w:val="22"/>
-        </w:rPr>
-      </w:pPr>
-      <w:r>
-        <w:t>H</w:t>
-      </w:r>
-      <w:r>
-        <w:t>ay dos formas diferentes de regular los ventiladores, mediante la reducción de voltaje o la utilización de pulsos de voltaje (PWM). Estos elementos y características son los que van a diferenciar los tipos de ventiladores y sus conectores:</w:t>
-      </w:r>
-    </w:p>
-    <w:p>
-      <w:pPr>
-        <w:rPr>
+      <w:bookmarkStart w:id="15" w:name="_GoBack"/>
+      <w:bookmarkEnd w:id="15"/>
+    </w:p>
+    <w:p>
+      <w:pPr>
+        <w:spacing w:line="480" w:lineRule="auto"/>
+        <w:rPr>
+          <w:rFonts w:ascii="Times New Roman" w:hAnsi="Times New Roman" w:cs="Times New Roman"/>
+        </w:rPr>
+      </w:pPr>
+    </w:p>
+    <w:p>
+      <w:pPr>
+        <w:rPr>
+          <w:rFonts w:ascii="Times New Roman" w:eastAsiaTheme="majorEastAsia" w:hAnsi="Times New Roman" w:cs="Times New Roman"/>
           <w:b/>
-        </w:rPr>
-      </w:pPr>
-      <w:r>
-        <w:rPr>
-          <w:b/>
-        </w:rPr>
-        <w:t>Ventiladores de 2 pines</w:t>
-      </w:r>
-    </w:p>
-    <w:p>
-      <w:r>
-        <w:t>Estos ventiladores suelen prescindir el sensor Hall y no permiten conocer la velocidad del ventilador. El conector tiene únicamente dos pines, GND y VCC. Es habitual ver un conector “</w:t>
-      </w:r>
-      <w:proofErr w:type="spellStart"/>
-      <w:r>
-        <w:t>molex</w:t>
-      </w:r>
-      <w:proofErr w:type="spellEnd"/>
-      <w:r>
-        <w:t>” de 4 pines en este tipo de ventiladores (lógicamente con sólo dos cables conectados, correspondientes a GND y VCC</w:t>
-      </w:r>
-      <w:r>
-        <w:t>.</w:t>
-      </w:r>
-    </w:p>
-    <w:p>
-      <w:pPr>
-        <w:rPr>
-          <w:b/>
-          <w:sz w:val="22"/>
-        </w:rPr>
-      </w:pPr>
-      <w:r>
-        <w:rPr>
-          <w:b/>
-        </w:rPr>
-        <w:t>Ventiladores de 3 pines</w:t>
-      </w:r>
-    </w:p>
-    <w:p>
-      <w:r>
-        <w:t>Estos ventiladores sí incluyen el sensor Hall. El conector tiene tres pines, GND, VCC y sensor, habitualmente de colores negro, rojo y amarillo, respectivamente, aunque puede ser diferente en algunos ventiladores. VCC se conecta al mismo tiempo al sensor Hall y al electroimán. El pin sensor es la salida del sensor Hall que proporciona la velocidad del ventilador.</w:t>
-      </w:r>
-    </w:p>
-    <w:p>
-      <w:pPr>
-        <w:pStyle w:val="Prrafodelista"/>
-        <w:ind w:left="1080"/>
-        <w:rPr>
-          <w:rFonts w:ascii="Times New Roman" w:eastAsia="Times New Roman" w:hAnsi="Times New Roman" w:cs="Times New Roman"/>
+          <w:bCs/>
+          <w:color w:val="000000" w:themeColor="accent1" w:themeShade="BF"/>
           <w:sz w:val="28"/>
-          <w:szCs w:val="24"/>
-        </w:rPr>
-      </w:pPr>
-    </w:p>
-    <w:p>
-      <w:pPr>
-        <w:pStyle w:val="Ttulo2"/>
-        <w:numPr>
-          <w:ilvl w:val="0"/>
-          <w:numId w:val="4"/>
-        </w:numPr>
-        <w:spacing w:line="480" w:lineRule="auto"/>
-        <w:rPr>
-          <w:rFonts w:cs="Times New Roman"/>
           <w:szCs w:val="28"/>
         </w:rPr>
       </w:pPr>
-      <w:bookmarkStart w:id="8" w:name="_Toc5570265"/>
-      <w:r>
-        <w:rPr>
-          <w:rFonts w:cs="Times New Roman"/>
-          <w:szCs w:val="28"/>
-        </w:rPr>
-        <w:t>Materiales a ser utilizados</w:t>
-      </w:r>
-      <w:bookmarkEnd w:id="8"/>
-    </w:p>
-    <w:p>
-      <w:pPr>
-        <w:pStyle w:val="Prrafodelista"/>
-        <w:numPr>
-          <w:ilvl w:val="0"/>
-          <w:numId w:val="5"/>
-        </w:numPr>
-        <w:spacing w:line="480" w:lineRule="auto"/>
-        <w:rPr>
-          <w:rFonts w:ascii="Times New Roman" w:hAnsi="Times New Roman" w:cs="Times New Roman"/>
-        </w:rPr>
-      </w:pPr>
-      <w:proofErr w:type="spellStart"/>
-      <w:r>
-        <w:rPr>
-          <w:rFonts w:ascii="Times New Roman" w:hAnsi="Times New Roman" w:cs="Times New Roman"/>
-        </w:rPr>
-        <w:t>Raspberry</w:t>
-      </w:r>
-      <w:proofErr w:type="spellEnd"/>
-      <w:r>
-        <w:rPr>
-          <w:rFonts w:ascii="Times New Roman" w:hAnsi="Times New Roman" w:cs="Times New Roman"/>
-        </w:rPr>
-        <w:t xml:space="preserve"> Pi </w:t>
-      </w:r>
-      <w:proofErr w:type="spellStart"/>
-      <w:r>
-        <w:rPr>
-          <w:rFonts w:ascii="Times New Roman" w:hAnsi="Times New Roman" w:cs="Times New Roman"/>
-        </w:rPr>
-        <w:t>zero</w:t>
-      </w:r>
-      <w:proofErr w:type="spellEnd"/>
-      <w:r>
-        <w:rPr>
-          <w:rFonts w:ascii="Times New Roman" w:hAnsi="Times New Roman" w:cs="Times New Roman"/>
-        </w:rPr>
-        <w:t xml:space="preserve"> W</w:t>
-      </w:r>
-    </w:p>
-    <w:p>
-      <w:pPr>
-        <w:pStyle w:val="Prrafodelista"/>
-        <w:numPr>
-          <w:ilvl w:val="0"/>
-          <w:numId w:val="5"/>
-        </w:numPr>
-        <w:spacing w:line="480" w:lineRule="auto"/>
-        <w:rPr>
-          <w:rFonts w:ascii="Times New Roman" w:hAnsi="Times New Roman" w:cs="Times New Roman"/>
-        </w:rPr>
-      </w:pPr>
-      <w:proofErr w:type="spellStart"/>
-      <w:r>
-        <w:rPr>
-          <w:rFonts w:ascii="Times New Roman" w:hAnsi="Times New Roman" w:cs="Times New Roman"/>
-        </w:rPr>
-        <w:t>Protoboard</w:t>
-      </w:r>
-      <w:proofErr w:type="spellEnd"/>
-    </w:p>
-    <w:p>
-      <w:pPr>
-        <w:pStyle w:val="Prrafodelista"/>
-        <w:numPr>
-          <w:ilvl w:val="0"/>
-          <w:numId w:val="5"/>
-        </w:numPr>
-        <w:spacing w:line="480" w:lineRule="auto"/>
-        <w:rPr>
-          <w:rFonts w:ascii="Times New Roman" w:hAnsi="Times New Roman" w:cs="Times New Roman"/>
-        </w:rPr>
-      </w:pPr>
-      <w:r>
-        <w:rPr>
-          <w:rFonts w:ascii="Times New Roman" w:hAnsi="Times New Roman" w:cs="Times New Roman"/>
-        </w:rPr>
-        <w:t>Ventilador de sistema de refrigeración de 12 voltios</w:t>
-      </w:r>
-    </w:p>
-    <w:p>
-      <w:pPr>
-        <w:pStyle w:val="Prrafodelista"/>
-        <w:numPr>
-          <w:ilvl w:val="0"/>
-          <w:numId w:val="5"/>
-        </w:numPr>
-        <w:spacing w:line="480" w:lineRule="auto"/>
-        <w:rPr>
-          <w:rFonts w:ascii="Times New Roman" w:hAnsi="Times New Roman" w:cs="Times New Roman"/>
-        </w:rPr>
-      </w:pPr>
-      <w:r>
-        <w:rPr>
-          <w:rFonts w:ascii="Times New Roman" w:hAnsi="Times New Roman" w:cs="Times New Roman"/>
-        </w:rPr>
-        <w:t>Baterías</w:t>
-      </w:r>
-    </w:p>
-    <w:p>
-      <w:pPr>
-        <w:pStyle w:val="Prrafodelista"/>
-        <w:numPr>
-          <w:ilvl w:val="0"/>
-          <w:numId w:val="5"/>
-        </w:numPr>
-        <w:spacing w:line="480" w:lineRule="auto"/>
-        <w:rPr>
-          <w:rFonts w:ascii="Times New Roman" w:hAnsi="Times New Roman" w:cs="Times New Roman"/>
-        </w:rPr>
-      </w:pPr>
-      <w:r>
-        <w:rPr>
-          <w:rFonts w:ascii="Times New Roman" w:hAnsi="Times New Roman" w:cs="Times New Roman"/>
-        </w:rPr>
-        <w:t>Resistencias</w:t>
-      </w:r>
-    </w:p>
-    <w:p>
-      <w:pPr>
-        <w:pStyle w:val="Prrafodelista"/>
-        <w:numPr>
-          <w:ilvl w:val="0"/>
-          <w:numId w:val="5"/>
-        </w:numPr>
-        <w:spacing w:line="480" w:lineRule="auto"/>
-        <w:rPr>
-          <w:rFonts w:ascii="Times New Roman" w:hAnsi="Times New Roman" w:cs="Times New Roman"/>
-        </w:rPr>
-      </w:pPr>
-      <w:r>
-        <w:rPr>
-          <w:rFonts w:ascii="Times New Roman" w:hAnsi="Times New Roman" w:cs="Times New Roman"/>
-        </w:rPr>
-        <w:t>Transistores</w:t>
-      </w:r>
-    </w:p>
-    <w:p>
-      <w:pPr>
-        <w:pStyle w:val="Prrafodelista"/>
-        <w:numPr>
-          <w:ilvl w:val="0"/>
-          <w:numId w:val="5"/>
-        </w:numPr>
-        <w:spacing w:line="480" w:lineRule="auto"/>
-        <w:rPr>
-          <w:rFonts w:ascii="Times New Roman" w:hAnsi="Times New Roman" w:cs="Times New Roman"/>
-        </w:rPr>
-      </w:pPr>
-      <w:r>
-        <w:rPr>
-          <w:rFonts w:ascii="Times New Roman" w:hAnsi="Times New Roman" w:cs="Times New Roman"/>
-        </w:rPr>
-        <w:t>Cables</w:t>
-      </w:r>
-    </w:p>
-    <w:p>
-      <w:pPr>
-        <w:pStyle w:val="Prrafodelista"/>
-        <w:numPr>
-          <w:ilvl w:val="0"/>
-          <w:numId w:val="5"/>
-        </w:numPr>
-        <w:spacing w:line="480" w:lineRule="auto"/>
-        <w:rPr>
-          <w:rFonts w:ascii="Times New Roman" w:hAnsi="Times New Roman" w:cs="Times New Roman"/>
-        </w:rPr>
-      </w:pPr>
-      <w:r>
-        <w:rPr>
-          <w:rFonts w:ascii="Times New Roman" w:hAnsi="Times New Roman" w:cs="Times New Roman"/>
-        </w:rPr>
-        <w:t>Conector y cable USB</w:t>
-      </w:r>
-    </w:p>
-    <w:p>
-      <w:pPr>
-        <w:pStyle w:val="Ttulo2"/>
-        <w:numPr>
-          <w:ilvl w:val="0"/>
-          <w:numId w:val="4"/>
-        </w:numPr>
-      </w:pPr>
-      <w:r>
-        <w:lastRenderedPageBreak/>
-        <w:t xml:space="preserve">Pulse </w:t>
-      </w:r>
-      <w:proofErr w:type="spellStart"/>
-      <w:r>
-        <w:t>Width</w:t>
-      </w:r>
-      <w:proofErr w:type="spellEnd"/>
-      <w:r>
-        <w:t xml:space="preserve"> </w:t>
-      </w:r>
-      <w:proofErr w:type="spellStart"/>
-      <w:r>
-        <w:t>Modulation</w:t>
-      </w:r>
-      <w:proofErr w:type="spellEnd"/>
-      <w:r>
-        <w:t xml:space="preserve"> (PWM)</w:t>
-      </w:r>
-    </w:p>
-    <w:p>
-      <w:r>
-        <w:t>La salida digital esta o encendida o apagada. Esta no puede variar entre encendido y apagado como una salida analógica. Si un LED o motor están conectados a una salida digital normal, este solamente operará en totalmente encendido o totalmente apagado.</w:t>
-      </w:r>
-    </w:p>
-    <w:p>
-      <w:pPr>
-        <w:rPr>
-          <w:rFonts w:cs="Times New Roman"/>
-        </w:rPr>
-      </w:pPr>
-      <w:r>
-        <w:t>Con el uso del PWM, podemos simular niveles variables de energía de salida para un dispositivo eléctrico. En cualquier momento, la salida digital estará encendida o apagada. Pero, nosotros podemos enviar pulsaciones con anchos variables para controlar la cantidad de salida efectiva. Ciclos más cortos comparados al ciclo de apagado entregaran una salida total más baja</w:t>
-      </w:r>
-      <w:r>
-        <w:t>. Ciclos más largos en tiempo relativo al apagado, entregaran salidas más altas. Esta relación entre la duración de apagado y encendido se llama “ciclo de trabajo” y es medido en porcentaje de tiempo comparado al tiempo apagado. En consecuencia, un ciclo de trabajo del 25% tendrá un tiempo de encendido del 25% del ciclo total con un 75% de apagado. Un ciclo de trabajo del 50% tendrá tiempos de apagado y encendido iguales. Con el PWM podemos variar el ciclo de trabajo de 0% a 100%.</w:t>
-      </w:r>
-      <w:bookmarkStart w:id="9" w:name="_GoBack"/>
-      <w:bookmarkEnd w:id="9"/>
+      <w:bookmarkStart w:id="16" w:name="_Toc7897010"/>
       <w:r>
         <w:rPr>
           <w:rFonts w:cs="Times New Roman"/>
@@ -3442,7 +4322,6 @@
           <w:rFonts w:cs="Times New Roman"/>
         </w:rPr>
       </w:pPr>
-      <w:bookmarkStart w:id="10" w:name="_Toc5570266"/>
       <w:r>
         <w:rPr>
           <w:rFonts w:cs="Times New Roman"/>
@@ -3450,7 +4329,7 @@
         <w:lastRenderedPageBreak/>
         <w:t>BIBLIOGRAFÍA</w:t>
       </w:r>
-      <w:bookmarkEnd w:id="10"/>
+      <w:bookmarkEnd w:id="16"/>
     </w:p>
     <w:p>
       <w:pPr>
@@ -3871,7 +4750,7 @@
           <w:lang w:val="en-US"/>
         </w:rPr>
       </w:pPr>
-      <w:bookmarkStart w:id="11" w:name="_Toc5570267"/>
+      <w:bookmarkStart w:id="17" w:name="_Toc7897011"/>
       <w:r>
         <w:rPr>
           <w:rFonts w:cs="Times New Roman"/>
@@ -3880,7 +4759,7 @@
         <w:lastRenderedPageBreak/>
         <w:t>ANEXOS</w:t>
       </w:r>
-      <w:bookmarkEnd w:id="11"/>
+      <w:bookmarkEnd w:id="17"/>
     </w:p>
     <w:p>
       <w:pPr>
@@ -3977,7 +4856,7 @@
             <w:noProof/>
             <w:lang w:val="es-ES"/>
           </w:rPr>
-          <w:t>7</w:t>
+          <w:t>9</w:t>
         </w:r>
         <w:r>
           <w:fldChar w:fldCharType="end"/>
@@ -4059,6 +4938,273 @@
 <file path=word/numbering.xml><?xml version="1.0" encoding="utf-8"?>
 <w:numbering xmlns:wpc="http://schemas.microsoft.com/office/word/2010/wordprocessingCanvas" xmlns:mc="http://schemas.openxmlformats.org/markup-compatibility/2006" xmlns:o="urn:schemas-microsoft-com:office:office" xmlns:r="http://schemas.openxmlformats.org/officeDocument/2006/relationships" xmlns:m="http://schemas.openxmlformats.org/officeDocument/2006/math" xmlns:v="urn:schemas-microsoft-com:vml" xmlns:wp14="http://schemas.microsoft.com/office/word/2010/wordprocessingDrawing" xmlns:wp="http://schemas.openxmlformats.org/drawingml/2006/wordprocessingDrawing" xmlns:w10="urn:schemas-microsoft-com:office:word" xmlns:w="http://schemas.openxmlformats.org/wordprocessingml/2006/main" xmlns:w14="http://schemas.microsoft.com/office/word/2010/wordml" xmlns:wpg="http://schemas.microsoft.com/office/word/2010/wordprocessingGroup" xmlns:wpi="http://schemas.microsoft.com/office/word/2010/wordprocessingInk" xmlns:wne="http://schemas.microsoft.com/office/word/2006/wordml" xmlns:wps="http://schemas.microsoft.com/office/word/2010/wordprocessingShape" mc:Ignorable="w14 wp14">
   <w:abstractNum w:abstractNumId="0">
+    <w:nsid w:val="164621C1"/>
+    <w:multiLevelType w:val="hybridMultilevel"/>
+    <w:tmpl w:val="EB86279E"/>
+    <w:lvl w:ilvl="0" w:tplc="02364CF6">
+      <w:start w:val="4"/>
+      <w:numFmt w:val="lowerRoman"/>
+      <w:lvlText w:val="%1."/>
+      <w:lvlJc w:val="left"/>
+      <w:pPr>
+        <w:ind w:left="2520" w:hanging="720"/>
+      </w:pPr>
+      <w:rPr>
+        <w:rFonts w:hint="default"/>
+      </w:rPr>
+    </w:lvl>
+    <w:lvl w:ilvl="1" w:tplc="540A0019" w:tentative="1">
+      <w:start w:val="1"/>
+      <w:numFmt w:val="lowerLetter"/>
+      <w:lvlText w:val="%2."/>
+      <w:lvlJc w:val="left"/>
+      <w:pPr>
+        <w:ind w:left="2880" w:hanging="360"/>
+      </w:pPr>
+    </w:lvl>
+    <w:lvl w:ilvl="2" w:tplc="540A001B" w:tentative="1">
+      <w:start w:val="1"/>
+      <w:numFmt w:val="lowerRoman"/>
+      <w:lvlText w:val="%3."/>
+      <w:lvlJc w:val="right"/>
+      <w:pPr>
+        <w:ind w:left="3600" w:hanging="180"/>
+      </w:pPr>
+    </w:lvl>
+    <w:lvl w:ilvl="3" w:tplc="540A000F" w:tentative="1">
+      <w:start w:val="1"/>
+      <w:numFmt w:val="decimal"/>
+      <w:lvlText w:val="%4."/>
+      <w:lvlJc w:val="left"/>
+      <w:pPr>
+        <w:ind w:left="4320" w:hanging="360"/>
+      </w:pPr>
+    </w:lvl>
+    <w:lvl w:ilvl="4" w:tplc="540A0019" w:tentative="1">
+      <w:start w:val="1"/>
+      <w:numFmt w:val="lowerLetter"/>
+      <w:lvlText w:val="%5."/>
+      <w:lvlJc w:val="left"/>
+      <w:pPr>
+        <w:ind w:left="5040" w:hanging="360"/>
+      </w:pPr>
+    </w:lvl>
+    <w:lvl w:ilvl="5" w:tplc="540A001B" w:tentative="1">
+      <w:start w:val="1"/>
+      <w:numFmt w:val="lowerRoman"/>
+      <w:lvlText w:val="%6."/>
+      <w:lvlJc w:val="right"/>
+      <w:pPr>
+        <w:ind w:left="5760" w:hanging="180"/>
+      </w:pPr>
+    </w:lvl>
+    <w:lvl w:ilvl="6" w:tplc="540A000F" w:tentative="1">
+      <w:start w:val="1"/>
+      <w:numFmt w:val="decimal"/>
+      <w:lvlText w:val="%7."/>
+      <w:lvlJc w:val="left"/>
+      <w:pPr>
+        <w:ind w:left="6480" w:hanging="360"/>
+      </w:pPr>
+    </w:lvl>
+    <w:lvl w:ilvl="7" w:tplc="540A0019" w:tentative="1">
+      <w:start w:val="1"/>
+      <w:numFmt w:val="lowerLetter"/>
+      <w:lvlText w:val="%8."/>
+      <w:lvlJc w:val="left"/>
+      <w:pPr>
+        <w:ind w:left="7200" w:hanging="360"/>
+      </w:pPr>
+    </w:lvl>
+    <w:lvl w:ilvl="8" w:tplc="540A001B" w:tentative="1">
+      <w:start w:val="1"/>
+      <w:numFmt w:val="lowerRoman"/>
+      <w:lvlText w:val="%9."/>
+      <w:lvlJc w:val="right"/>
+      <w:pPr>
+        <w:ind w:left="7920" w:hanging="180"/>
+      </w:pPr>
+    </w:lvl>
+  </w:abstractNum>
+  <w:abstractNum w:abstractNumId="1">
+    <w:nsid w:val="17694ACB"/>
+    <w:multiLevelType w:val="hybridMultilevel"/>
+    <w:tmpl w:val="E0387126"/>
+    <w:lvl w:ilvl="0" w:tplc="540A0019">
+      <w:start w:val="9"/>
+      <w:numFmt w:val="lowerLetter"/>
+      <w:lvlText w:val="%1."/>
+      <w:lvlJc w:val="left"/>
+      <w:pPr>
+        <w:ind w:left="720" w:hanging="360"/>
+      </w:pPr>
+      <w:rPr>
+        <w:rFonts w:hint="default"/>
+      </w:rPr>
+    </w:lvl>
+    <w:lvl w:ilvl="1" w:tplc="540A0019" w:tentative="1">
+      <w:start w:val="1"/>
+      <w:numFmt w:val="lowerLetter"/>
+      <w:lvlText w:val="%2."/>
+      <w:lvlJc w:val="left"/>
+      <w:pPr>
+        <w:ind w:left="1440" w:hanging="360"/>
+      </w:pPr>
+    </w:lvl>
+    <w:lvl w:ilvl="2" w:tplc="540A001B" w:tentative="1">
+      <w:start w:val="1"/>
+      <w:numFmt w:val="lowerRoman"/>
+      <w:lvlText w:val="%3."/>
+      <w:lvlJc w:val="right"/>
+      <w:pPr>
+        <w:ind w:left="2160" w:hanging="180"/>
+      </w:pPr>
+    </w:lvl>
+    <w:lvl w:ilvl="3" w:tplc="540A000F" w:tentative="1">
+      <w:start w:val="1"/>
+      <w:numFmt w:val="decimal"/>
+      <w:lvlText w:val="%4."/>
+      <w:lvlJc w:val="left"/>
+      <w:pPr>
+        <w:ind w:left="2880" w:hanging="360"/>
+      </w:pPr>
+    </w:lvl>
+    <w:lvl w:ilvl="4" w:tplc="540A0019" w:tentative="1">
+      <w:start w:val="1"/>
+      <w:numFmt w:val="lowerLetter"/>
+      <w:lvlText w:val="%5."/>
+      <w:lvlJc w:val="left"/>
+      <w:pPr>
+        <w:ind w:left="3600" w:hanging="360"/>
+      </w:pPr>
+    </w:lvl>
+    <w:lvl w:ilvl="5" w:tplc="540A001B" w:tentative="1">
+      <w:start w:val="1"/>
+      <w:numFmt w:val="lowerRoman"/>
+      <w:lvlText w:val="%6."/>
+      <w:lvlJc w:val="right"/>
+      <w:pPr>
+        <w:ind w:left="4320" w:hanging="180"/>
+      </w:pPr>
+    </w:lvl>
+    <w:lvl w:ilvl="6" w:tplc="540A000F" w:tentative="1">
+      <w:start w:val="1"/>
+      <w:numFmt w:val="decimal"/>
+      <w:lvlText w:val="%7."/>
+      <w:lvlJc w:val="left"/>
+      <w:pPr>
+        <w:ind w:left="5040" w:hanging="360"/>
+      </w:pPr>
+    </w:lvl>
+    <w:lvl w:ilvl="7" w:tplc="540A0019" w:tentative="1">
+      <w:start w:val="1"/>
+      <w:numFmt w:val="lowerLetter"/>
+      <w:lvlText w:val="%8."/>
+      <w:lvlJc w:val="left"/>
+      <w:pPr>
+        <w:ind w:left="5760" w:hanging="360"/>
+      </w:pPr>
+    </w:lvl>
+    <w:lvl w:ilvl="8" w:tplc="540A001B" w:tentative="1">
+      <w:start w:val="1"/>
+      <w:numFmt w:val="lowerRoman"/>
+      <w:lvlText w:val="%9."/>
+      <w:lvlJc w:val="right"/>
+      <w:pPr>
+        <w:ind w:left="6480" w:hanging="180"/>
+      </w:pPr>
+    </w:lvl>
+  </w:abstractNum>
+  <w:abstractNum w:abstractNumId="2">
+    <w:nsid w:val="18E00B6F"/>
+    <w:multiLevelType w:val="hybridMultilevel"/>
+    <w:tmpl w:val="9334AFF6"/>
+    <w:lvl w:ilvl="0" w:tplc="540A0019">
+      <w:start w:val="9"/>
+      <w:numFmt w:val="lowerLetter"/>
+      <w:lvlText w:val="%1."/>
+      <w:lvlJc w:val="left"/>
+      <w:pPr>
+        <w:ind w:left="720" w:hanging="360"/>
+      </w:pPr>
+      <w:rPr>
+        <w:rFonts w:hint="default"/>
+      </w:rPr>
+    </w:lvl>
+    <w:lvl w:ilvl="1" w:tplc="540A0019" w:tentative="1">
+      <w:start w:val="1"/>
+      <w:numFmt w:val="lowerLetter"/>
+      <w:lvlText w:val="%2."/>
+      <w:lvlJc w:val="left"/>
+      <w:pPr>
+        <w:ind w:left="1440" w:hanging="360"/>
+      </w:pPr>
+    </w:lvl>
+    <w:lvl w:ilvl="2" w:tplc="540A001B" w:tentative="1">
+      <w:start w:val="1"/>
+      <w:numFmt w:val="lowerRoman"/>
+      <w:lvlText w:val="%3."/>
+      <w:lvlJc w:val="right"/>
+      <w:pPr>
+        <w:ind w:left="2160" w:hanging="180"/>
+      </w:pPr>
+    </w:lvl>
+    <w:lvl w:ilvl="3" w:tplc="540A000F" w:tentative="1">
+      <w:start w:val="1"/>
+      <w:numFmt w:val="decimal"/>
+      <w:lvlText w:val="%4."/>
+      <w:lvlJc w:val="left"/>
+      <w:pPr>
+        <w:ind w:left="2880" w:hanging="360"/>
+      </w:pPr>
+    </w:lvl>
+    <w:lvl w:ilvl="4" w:tplc="540A0019" w:tentative="1">
+      <w:start w:val="1"/>
+      <w:numFmt w:val="lowerLetter"/>
+      <w:lvlText w:val="%5."/>
+      <w:lvlJc w:val="left"/>
+      <w:pPr>
+        <w:ind w:left="3600" w:hanging="360"/>
+      </w:pPr>
+    </w:lvl>
+    <w:lvl w:ilvl="5" w:tplc="540A001B" w:tentative="1">
+      <w:start w:val="1"/>
+      <w:numFmt w:val="lowerRoman"/>
+      <w:lvlText w:val="%6."/>
+      <w:lvlJc w:val="right"/>
+      <w:pPr>
+        <w:ind w:left="4320" w:hanging="180"/>
+      </w:pPr>
+    </w:lvl>
+    <w:lvl w:ilvl="6" w:tplc="540A000F" w:tentative="1">
+      <w:start w:val="1"/>
+      <w:numFmt w:val="decimal"/>
+      <w:lvlText w:val="%7."/>
+      <w:lvlJc w:val="left"/>
+      <w:pPr>
+        <w:ind w:left="5040" w:hanging="360"/>
+      </w:pPr>
+    </w:lvl>
+    <w:lvl w:ilvl="7" w:tplc="540A0019" w:tentative="1">
+      <w:start w:val="1"/>
+      <w:numFmt w:val="lowerLetter"/>
+      <w:lvlText w:val="%8."/>
+      <w:lvlJc w:val="left"/>
+      <w:pPr>
+        <w:ind w:left="5760" w:hanging="360"/>
+      </w:pPr>
+    </w:lvl>
+    <w:lvl w:ilvl="8" w:tplc="540A001B" w:tentative="1">
+      <w:start w:val="1"/>
+      <w:numFmt w:val="lowerRoman"/>
+      <w:lvlText w:val="%9."/>
+      <w:lvlJc w:val="right"/>
+      <w:pPr>
+        <w:ind w:left="6480" w:hanging="180"/>
+      </w:pPr>
+    </w:lvl>
+  </w:abstractNum>
+  <w:abstractNum w:abstractNumId="3">
     <w:nsid w:val="333D6A51"/>
     <w:multiLevelType w:val="multilevel"/>
     <w:tmpl w:val="BD9A34A4"/>
@@ -4176,7 +5322,7 @@
       </w:rPr>
     </w:lvl>
   </w:abstractNum>
-  <w:abstractNum w:abstractNumId="1">
+  <w:abstractNum w:abstractNumId="4">
     <w:nsid w:val="3EDF34A5"/>
     <w:multiLevelType w:val="hybridMultilevel"/>
     <w:tmpl w:val="C5606CD6"/>
@@ -4289,7 +5435,7 @@
       </w:rPr>
     </w:lvl>
   </w:abstractNum>
-  <w:abstractNum w:abstractNumId="2">
+  <w:abstractNum w:abstractNumId="5">
     <w:nsid w:val="41B6271A"/>
     <w:multiLevelType w:val="hybridMultilevel"/>
     <w:tmpl w:val="63FAE78C"/>
@@ -4375,7 +5521,7 @@
       </w:pPr>
     </w:lvl>
   </w:abstractNum>
-  <w:abstractNum w:abstractNumId="3">
+  <w:abstractNum w:abstractNumId="6">
     <w:nsid w:val="4D532A2E"/>
     <w:multiLevelType w:val="hybridMultilevel"/>
     <w:tmpl w:val="3DECE5CC"/>
@@ -4488,7 +5634,7 @@
       </w:rPr>
     </w:lvl>
   </w:abstractNum>
-  <w:abstractNum w:abstractNumId="4">
+  <w:abstractNum w:abstractNumId="7">
     <w:nsid w:val="4ED4580F"/>
     <w:multiLevelType w:val="hybridMultilevel"/>
     <w:tmpl w:val="0D5265C4"/>
@@ -4601,7 +5747,7 @@
       </w:rPr>
     </w:lvl>
   </w:abstractNum>
-  <w:abstractNum w:abstractNumId="5">
+  <w:abstractNum w:abstractNumId="8">
     <w:nsid w:val="4F316063"/>
     <w:multiLevelType w:val="hybridMultilevel"/>
     <w:tmpl w:val="8D904776"/>
@@ -4690,7 +5836,7 @@
       </w:pPr>
     </w:lvl>
   </w:abstractNum>
-  <w:abstractNum w:abstractNumId="6">
+  <w:abstractNum w:abstractNumId="9">
     <w:nsid w:val="500348DA"/>
     <w:multiLevelType w:val="hybridMultilevel"/>
     <w:tmpl w:val="54548146"/>
@@ -4776,7 +5922,451 @@
       </w:pPr>
     </w:lvl>
   </w:abstractNum>
-  <w:abstractNum w:abstractNumId="7">
+  <w:abstractNum w:abstractNumId="10">
+    <w:nsid w:val="5E984418"/>
+    <w:multiLevelType w:val="hybridMultilevel"/>
+    <w:tmpl w:val="B8623610"/>
+    <w:lvl w:ilvl="0" w:tplc="6DF4C044">
+      <w:start w:val="9"/>
+      <w:numFmt w:val="lowerLetter"/>
+      <w:lvlText w:val="%1."/>
+      <w:lvlJc w:val="left"/>
+      <w:pPr>
+        <w:ind w:left="720" w:hanging="360"/>
+      </w:pPr>
+      <w:rPr>
+        <w:rFonts w:hint="default"/>
+        <w:sz w:val="24"/>
+      </w:rPr>
+    </w:lvl>
+    <w:lvl w:ilvl="1" w:tplc="540A0019" w:tentative="1">
+      <w:start w:val="1"/>
+      <w:numFmt w:val="lowerLetter"/>
+      <w:lvlText w:val="%2."/>
+      <w:lvlJc w:val="left"/>
+      <w:pPr>
+        <w:ind w:left="1440" w:hanging="360"/>
+      </w:pPr>
+    </w:lvl>
+    <w:lvl w:ilvl="2" w:tplc="540A001B" w:tentative="1">
+      <w:start w:val="1"/>
+      <w:numFmt w:val="lowerRoman"/>
+      <w:lvlText w:val="%3."/>
+      <w:lvlJc w:val="right"/>
+      <w:pPr>
+        <w:ind w:left="2160" w:hanging="180"/>
+      </w:pPr>
+    </w:lvl>
+    <w:lvl w:ilvl="3" w:tplc="540A000F" w:tentative="1">
+      <w:start w:val="1"/>
+      <w:numFmt w:val="decimal"/>
+      <w:lvlText w:val="%4."/>
+      <w:lvlJc w:val="left"/>
+      <w:pPr>
+        <w:ind w:left="2880" w:hanging="360"/>
+      </w:pPr>
+    </w:lvl>
+    <w:lvl w:ilvl="4" w:tplc="540A0019" w:tentative="1">
+      <w:start w:val="1"/>
+      <w:numFmt w:val="lowerLetter"/>
+      <w:lvlText w:val="%5."/>
+      <w:lvlJc w:val="left"/>
+      <w:pPr>
+        <w:ind w:left="3600" w:hanging="360"/>
+      </w:pPr>
+    </w:lvl>
+    <w:lvl w:ilvl="5" w:tplc="540A001B" w:tentative="1">
+      <w:start w:val="1"/>
+      <w:numFmt w:val="lowerRoman"/>
+      <w:lvlText w:val="%6."/>
+      <w:lvlJc w:val="right"/>
+      <w:pPr>
+        <w:ind w:left="4320" w:hanging="180"/>
+      </w:pPr>
+    </w:lvl>
+    <w:lvl w:ilvl="6" w:tplc="540A000F" w:tentative="1">
+      <w:start w:val="1"/>
+      <w:numFmt w:val="decimal"/>
+      <w:lvlText w:val="%7."/>
+      <w:lvlJc w:val="left"/>
+      <w:pPr>
+        <w:ind w:left="5040" w:hanging="360"/>
+      </w:pPr>
+    </w:lvl>
+    <w:lvl w:ilvl="7" w:tplc="540A0019" w:tentative="1">
+      <w:start w:val="1"/>
+      <w:numFmt w:val="lowerLetter"/>
+      <w:lvlText w:val="%8."/>
+      <w:lvlJc w:val="left"/>
+      <w:pPr>
+        <w:ind w:left="5760" w:hanging="360"/>
+      </w:pPr>
+    </w:lvl>
+    <w:lvl w:ilvl="8" w:tplc="540A001B" w:tentative="1">
+      <w:start w:val="1"/>
+      <w:numFmt w:val="lowerRoman"/>
+      <w:lvlText w:val="%9."/>
+      <w:lvlJc w:val="right"/>
+      <w:pPr>
+        <w:ind w:left="6480" w:hanging="180"/>
+      </w:pPr>
+    </w:lvl>
+  </w:abstractNum>
+  <w:abstractNum w:abstractNumId="11">
+    <w:nsid w:val="63127DBA"/>
+    <w:multiLevelType w:val="hybridMultilevel"/>
+    <w:tmpl w:val="4F76DB58"/>
+    <w:lvl w:ilvl="0" w:tplc="E55EC26C">
+      <w:start w:val="9"/>
+      <w:numFmt w:val="lowerLetter"/>
+      <w:lvlText w:val="%1."/>
+      <w:lvlJc w:val="left"/>
+      <w:pPr>
+        <w:ind w:left="720" w:hanging="360"/>
+      </w:pPr>
+      <w:rPr>
+        <w:rFonts w:hint="default"/>
+        <w:sz w:val="24"/>
+      </w:rPr>
+    </w:lvl>
+    <w:lvl w:ilvl="1" w:tplc="540A0019" w:tentative="1">
+      <w:start w:val="1"/>
+      <w:numFmt w:val="lowerLetter"/>
+      <w:lvlText w:val="%2."/>
+      <w:lvlJc w:val="left"/>
+      <w:pPr>
+        <w:ind w:left="1440" w:hanging="360"/>
+      </w:pPr>
+    </w:lvl>
+    <w:lvl w:ilvl="2" w:tplc="540A001B" w:tentative="1">
+      <w:start w:val="1"/>
+      <w:numFmt w:val="lowerRoman"/>
+      <w:lvlText w:val="%3."/>
+      <w:lvlJc w:val="right"/>
+      <w:pPr>
+        <w:ind w:left="2160" w:hanging="180"/>
+      </w:pPr>
+    </w:lvl>
+    <w:lvl w:ilvl="3" w:tplc="540A000F" w:tentative="1">
+      <w:start w:val="1"/>
+      <w:numFmt w:val="decimal"/>
+      <w:lvlText w:val="%4."/>
+      <w:lvlJc w:val="left"/>
+      <w:pPr>
+        <w:ind w:left="2880" w:hanging="360"/>
+      </w:pPr>
+    </w:lvl>
+    <w:lvl w:ilvl="4" w:tplc="540A0019" w:tentative="1">
+      <w:start w:val="1"/>
+      <w:numFmt w:val="lowerLetter"/>
+      <w:lvlText w:val="%5."/>
+      <w:lvlJc w:val="left"/>
+      <w:pPr>
+        <w:ind w:left="3600" w:hanging="360"/>
+      </w:pPr>
+    </w:lvl>
+    <w:lvl w:ilvl="5" w:tplc="540A001B" w:tentative="1">
+      <w:start w:val="1"/>
+      <w:numFmt w:val="lowerRoman"/>
+      <w:lvlText w:val="%6."/>
+      <w:lvlJc w:val="right"/>
+      <w:pPr>
+        <w:ind w:left="4320" w:hanging="180"/>
+      </w:pPr>
+    </w:lvl>
+    <w:lvl w:ilvl="6" w:tplc="540A000F" w:tentative="1">
+      <w:start w:val="1"/>
+      <w:numFmt w:val="decimal"/>
+      <w:lvlText w:val="%7."/>
+      <w:lvlJc w:val="left"/>
+      <w:pPr>
+        <w:ind w:left="5040" w:hanging="360"/>
+      </w:pPr>
+    </w:lvl>
+    <w:lvl w:ilvl="7" w:tplc="540A0019" w:tentative="1">
+      <w:start w:val="1"/>
+      <w:numFmt w:val="lowerLetter"/>
+      <w:lvlText w:val="%8."/>
+      <w:lvlJc w:val="left"/>
+      <w:pPr>
+        <w:ind w:left="5760" w:hanging="360"/>
+      </w:pPr>
+    </w:lvl>
+    <w:lvl w:ilvl="8" w:tplc="540A001B" w:tentative="1">
+      <w:start w:val="1"/>
+      <w:numFmt w:val="lowerRoman"/>
+      <w:lvlText w:val="%9."/>
+      <w:lvlJc w:val="right"/>
+      <w:pPr>
+        <w:ind w:left="6480" w:hanging="180"/>
+      </w:pPr>
+    </w:lvl>
+  </w:abstractNum>
+  <w:abstractNum w:abstractNumId="12">
+    <w:nsid w:val="67EA4F95"/>
+    <w:multiLevelType w:val="hybridMultilevel"/>
+    <w:tmpl w:val="9A8EC7A4"/>
+    <w:lvl w:ilvl="0" w:tplc="3C0A000F">
+      <w:start w:val="1"/>
+      <w:numFmt w:val="decimal"/>
+      <w:lvlText w:val="%1."/>
+      <w:lvlJc w:val="left"/>
+      <w:pPr>
+        <w:ind w:left="1080" w:hanging="360"/>
+      </w:pPr>
+    </w:lvl>
+    <w:lvl w:ilvl="1" w:tplc="3C0A0019" w:tentative="1">
+      <w:start w:val="1"/>
+      <w:numFmt w:val="lowerLetter"/>
+      <w:lvlText w:val="%2."/>
+      <w:lvlJc w:val="left"/>
+      <w:pPr>
+        <w:ind w:left="1800" w:hanging="360"/>
+      </w:pPr>
+    </w:lvl>
+    <w:lvl w:ilvl="2" w:tplc="3C0A001B" w:tentative="1">
+      <w:start w:val="1"/>
+      <w:numFmt w:val="lowerRoman"/>
+      <w:lvlText w:val="%3."/>
+      <w:lvlJc w:val="right"/>
+      <w:pPr>
+        <w:ind w:left="2520" w:hanging="180"/>
+      </w:pPr>
+    </w:lvl>
+    <w:lvl w:ilvl="3" w:tplc="3C0A000F" w:tentative="1">
+      <w:start w:val="1"/>
+      <w:numFmt w:val="decimal"/>
+      <w:lvlText w:val="%4."/>
+      <w:lvlJc w:val="left"/>
+      <w:pPr>
+        <w:ind w:left="3240" w:hanging="360"/>
+      </w:pPr>
+    </w:lvl>
+    <w:lvl w:ilvl="4" w:tplc="3C0A0019" w:tentative="1">
+      <w:start w:val="1"/>
+      <w:numFmt w:val="lowerLetter"/>
+      <w:lvlText w:val="%5."/>
+      <w:lvlJc w:val="left"/>
+      <w:pPr>
+        <w:ind w:left="3960" w:hanging="360"/>
+      </w:pPr>
+    </w:lvl>
+    <w:lvl w:ilvl="5" w:tplc="3C0A001B" w:tentative="1">
+      <w:start w:val="1"/>
+      <w:numFmt w:val="lowerRoman"/>
+      <w:lvlText w:val="%6."/>
+      <w:lvlJc w:val="right"/>
+      <w:pPr>
+        <w:ind w:left="4680" w:hanging="180"/>
+      </w:pPr>
+    </w:lvl>
+    <w:lvl w:ilvl="6" w:tplc="3C0A000F" w:tentative="1">
+      <w:start w:val="1"/>
+      <w:numFmt w:val="decimal"/>
+      <w:lvlText w:val="%7."/>
+      <w:lvlJc w:val="left"/>
+      <w:pPr>
+        <w:ind w:left="5400" w:hanging="360"/>
+      </w:pPr>
+    </w:lvl>
+    <w:lvl w:ilvl="7" w:tplc="3C0A0019" w:tentative="1">
+      <w:start w:val="1"/>
+      <w:numFmt w:val="lowerLetter"/>
+      <w:lvlText w:val="%8."/>
+      <w:lvlJc w:val="left"/>
+      <w:pPr>
+        <w:ind w:left="6120" w:hanging="360"/>
+      </w:pPr>
+    </w:lvl>
+    <w:lvl w:ilvl="8" w:tplc="3C0A001B" w:tentative="1">
+      <w:start w:val="1"/>
+      <w:numFmt w:val="lowerRoman"/>
+      <w:lvlText w:val="%9."/>
+      <w:lvlJc w:val="right"/>
+      <w:pPr>
+        <w:ind w:left="6840" w:hanging="180"/>
+      </w:pPr>
+    </w:lvl>
+  </w:abstractNum>
+  <w:abstractNum w:abstractNumId="13">
+    <w:nsid w:val="6EED53BB"/>
+    <w:multiLevelType w:val="multilevel"/>
+    <w:tmpl w:val="699CF03C"/>
+    <w:lvl w:ilvl="0">
+      <w:start w:val="1"/>
+      <w:numFmt w:val="decimal"/>
+      <w:lvlText w:val="%1."/>
+      <w:lvlJc w:val="left"/>
+      <w:pPr>
+        <w:ind w:left="720" w:hanging="360"/>
+      </w:pPr>
+      <w:rPr>
+        <w:rFonts w:hint="default"/>
+      </w:rPr>
+    </w:lvl>
+    <w:lvl w:ilvl="1">
+      <w:start w:val="1"/>
+      <w:numFmt w:val="lowerLetter"/>
+      <w:lvlText w:val="%2."/>
+      <w:lvlJc w:val="left"/>
+      <w:pPr>
+        <w:ind w:left="1440" w:hanging="360"/>
+      </w:pPr>
+    </w:lvl>
+    <w:lvl w:ilvl="2" w:tentative="1">
+      <w:start w:val="1"/>
+      <w:numFmt w:val="lowerRoman"/>
+      <w:lvlText w:val="%3."/>
+      <w:lvlJc w:val="right"/>
+      <w:pPr>
+        <w:ind w:left="2160" w:hanging="180"/>
+      </w:pPr>
+    </w:lvl>
+    <w:lvl w:ilvl="3" w:tentative="1">
+      <w:start w:val="1"/>
+      <w:numFmt w:val="decimal"/>
+      <w:lvlText w:val="%4."/>
+      <w:lvlJc w:val="left"/>
+      <w:pPr>
+        <w:ind w:left="2880" w:hanging="360"/>
+      </w:pPr>
+    </w:lvl>
+    <w:lvl w:ilvl="4" w:tentative="1">
+      <w:start w:val="1"/>
+      <w:numFmt w:val="lowerLetter"/>
+      <w:lvlText w:val="%5."/>
+      <w:lvlJc w:val="left"/>
+      <w:pPr>
+        <w:ind w:left="3600" w:hanging="360"/>
+      </w:pPr>
+    </w:lvl>
+    <w:lvl w:ilvl="5" w:tentative="1">
+      <w:start w:val="1"/>
+      <w:numFmt w:val="lowerRoman"/>
+      <w:lvlText w:val="%6."/>
+      <w:lvlJc w:val="right"/>
+      <w:pPr>
+        <w:ind w:left="4320" w:hanging="180"/>
+      </w:pPr>
+    </w:lvl>
+    <w:lvl w:ilvl="6" w:tentative="1">
+      <w:start w:val="1"/>
+      <w:numFmt w:val="decimal"/>
+      <w:lvlText w:val="%7."/>
+      <w:lvlJc w:val="left"/>
+      <w:pPr>
+        <w:ind w:left="5040" w:hanging="360"/>
+      </w:pPr>
+    </w:lvl>
+    <w:lvl w:ilvl="7" w:tentative="1">
+      <w:start w:val="1"/>
+      <w:numFmt w:val="lowerLetter"/>
+      <w:lvlText w:val="%8."/>
+      <w:lvlJc w:val="left"/>
+      <w:pPr>
+        <w:ind w:left="5760" w:hanging="360"/>
+      </w:pPr>
+    </w:lvl>
+    <w:lvl w:ilvl="8" w:tentative="1">
+      <w:start w:val="1"/>
+      <w:numFmt w:val="lowerRoman"/>
+      <w:lvlText w:val="%9."/>
+      <w:lvlJc w:val="right"/>
+      <w:pPr>
+        <w:ind w:left="6480" w:hanging="180"/>
+      </w:pPr>
+    </w:lvl>
+  </w:abstractNum>
+  <w:abstractNum w:abstractNumId="14">
+    <w:nsid w:val="75AF1EDC"/>
+    <w:multiLevelType w:val="hybridMultilevel"/>
+    <w:tmpl w:val="CD0AB82A"/>
+    <w:lvl w:ilvl="0" w:tplc="99B40CFE">
+      <w:start w:val="9"/>
+      <w:numFmt w:val="lowerLetter"/>
+      <w:lvlText w:val="%1."/>
+      <w:lvlJc w:val="left"/>
+      <w:pPr>
+        <w:ind w:left="1440" w:hanging="360"/>
+      </w:pPr>
+      <w:rPr>
+        <w:rFonts w:hint="default"/>
+      </w:rPr>
+    </w:lvl>
+    <w:lvl w:ilvl="1" w:tplc="540A0019">
+      <w:start w:val="1"/>
+      <w:numFmt w:val="lowerLetter"/>
+      <w:lvlText w:val="%2."/>
+      <w:lvlJc w:val="left"/>
+      <w:pPr>
+        <w:ind w:left="2160" w:hanging="360"/>
+      </w:pPr>
+    </w:lvl>
+    <w:lvl w:ilvl="2" w:tplc="540A001B" w:tentative="1">
+      <w:start w:val="1"/>
+      <w:numFmt w:val="lowerRoman"/>
+      <w:lvlText w:val="%3."/>
+      <w:lvlJc w:val="right"/>
+      <w:pPr>
+        <w:ind w:left="2880" w:hanging="180"/>
+      </w:pPr>
+    </w:lvl>
+    <w:lvl w:ilvl="3" w:tplc="540A000F" w:tentative="1">
+      <w:start w:val="1"/>
+      <w:numFmt w:val="decimal"/>
+      <w:lvlText w:val="%4."/>
+      <w:lvlJc w:val="left"/>
+      <w:pPr>
+        <w:ind w:left="3600" w:hanging="360"/>
+      </w:pPr>
+    </w:lvl>
+    <w:lvl w:ilvl="4" w:tplc="540A0019" w:tentative="1">
+      <w:start w:val="1"/>
+      <w:numFmt w:val="lowerLetter"/>
+      <w:lvlText w:val="%5."/>
+      <w:lvlJc w:val="left"/>
+      <w:pPr>
+        <w:ind w:left="4320" w:hanging="360"/>
+      </w:pPr>
+    </w:lvl>
+    <w:lvl w:ilvl="5" w:tplc="540A001B" w:tentative="1">
+      <w:start w:val="1"/>
+      <w:numFmt w:val="lowerRoman"/>
+      <w:lvlText w:val="%6."/>
+      <w:lvlJc w:val="right"/>
+      <w:pPr>
+        <w:ind w:left="5040" w:hanging="180"/>
+      </w:pPr>
+    </w:lvl>
+    <w:lvl w:ilvl="6" w:tplc="540A000F" w:tentative="1">
+      <w:start w:val="1"/>
+      <w:numFmt w:val="decimal"/>
+      <w:lvlText w:val="%7."/>
+      <w:lvlJc w:val="left"/>
+      <w:pPr>
+        <w:ind w:left="5760" w:hanging="360"/>
+      </w:pPr>
+    </w:lvl>
+    <w:lvl w:ilvl="7" w:tplc="540A0019" w:tentative="1">
+      <w:start w:val="1"/>
+      <w:numFmt w:val="lowerLetter"/>
+      <w:lvlText w:val="%8."/>
+      <w:lvlJc w:val="left"/>
+      <w:pPr>
+        <w:ind w:left="6480" w:hanging="360"/>
+      </w:pPr>
+    </w:lvl>
+    <w:lvl w:ilvl="8" w:tplc="540A001B" w:tentative="1">
+      <w:start w:val="1"/>
+      <w:numFmt w:val="lowerRoman"/>
+      <w:lvlText w:val="%9."/>
+      <w:lvlJc w:val="right"/>
+      <w:pPr>
+        <w:ind w:left="7200" w:hanging="180"/>
+      </w:pPr>
+    </w:lvl>
+  </w:abstractNum>
+  <w:abstractNum w:abstractNumId="15">
     <w:nsid w:val="76574784"/>
     <w:multiLevelType w:val="hybridMultilevel"/>
     <w:tmpl w:val="9410B15C"/>
@@ -4889,29 +6479,237 @@
       </w:rPr>
     </w:lvl>
   </w:abstractNum>
+  <w:abstractNum w:abstractNumId="16">
+    <w:nsid w:val="77B76BB2"/>
+    <w:multiLevelType w:val="hybridMultilevel"/>
+    <w:tmpl w:val="3BFA73F4"/>
+    <w:lvl w:ilvl="0" w:tplc="7EAE59D2">
+      <w:start w:val="3"/>
+      <w:numFmt w:val="lowerRoman"/>
+      <w:lvlText w:val="%1."/>
+      <w:lvlJc w:val="left"/>
+      <w:pPr>
+        <w:ind w:left="2520" w:hanging="720"/>
+      </w:pPr>
+      <w:rPr>
+        <w:rFonts w:hint="default"/>
+      </w:rPr>
+    </w:lvl>
+    <w:lvl w:ilvl="1" w:tplc="540A0019" w:tentative="1">
+      <w:start w:val="1"/>
+      <w:numFmt w:val="lowerLetter"/>
+      <w:lvlText w:val="%2."/>
+      <w:lvlJc w:val="left"/>
+      <w:pPr>
+        <w:ind w:left="2880" w:hanging="360"/>
+      </w:pPr>
+    </w:lvl>
+    <w:lvl w:ilvl="2" w:tplc="540A001B" w:tentative="1">
+      <w:start w:val="1"/>
+      <w:numFmt w:val="lowerRoman"/>
+      <w:lvlText w:val="%3."/>
+      <w:lvlJc w:val="right"/>
+      <w:pPr>
+        <w:ind w:left="3600" w:hanging="180"/>
+      </w:pPr>
+    </w:lvl>
+    <w:lvl w:ilvl="3" w:tplc="540A000F" w:tentative="1">
+      <w:start w:val="1"/>
+      <w:numFmt w:val="decimal"/>
+      <w:lvlText w:val="%4."/>
+      <w:lvlJc w:val="left"/>
+      <w:pPr>
+        <w:ind w:left="4320" w:hanging="360"/>
+      </w:pPr>
+    </w:lvl>
+    <w:lvl w:ilvl="4" w:tplc="540A0019" w:tentative="1">
+      <w:start w:val="1"/>
+      <w:numFmt w:val="lowerLetter"/>
+      <w:lvlText w:val="%5."/>
+      <w:lvlJc w:val="left"/>
+      <w:pPr>
+        <w:ind w:left="5040" w:hanging="360"/>
+      </w:pPr>
+    </w:lvl>
+    <w:lvl w:ilvl="5" w:tplc="540A001B" w:tentative="1">
+      <w:start w:val="1"/>
+      <w:numFmt w:val="lowerRoman"/>
+      <w:lvlText w:val="%6."/>
+      <w:lvlJc w:val="right"/>
+      <w:pPr>
+        <w:ind w:left="5760" w:hanging="180"/>
+      </w:pPr>
+    </w:lvl>
+    <w:lvl w:ilvl="6" w:tplc="540A000F" w:tentative="1">
+      <w:start w:val="1"/>
+      <w:numFmt w:val="decimal"/>
+      <w:lvlText w:val="%7."/>
+      <w:lvlJc w:val="left"/>
+      <w:pPr>
+        <w:ind w:left="6480" w:hanging="360"/>
+      </w:pPr>
+    </w:lvl>
+    <w:lvl w:ilvl="7" w:tplc="540A0019" w:tentative="1">
+      <w:start w:val="1"/>
+      <w:numFmt w:val="lowerLetter"/>
+      <w:lvlText w:val="%8."/>
+      <w:lvlJc w:val="left"/>
+      <w:pPr>
+        <w:ind w:left="7200" w:hanging="360"/>
+      </w:pPr>
+    </w:lvl>
+    <w:lvl w:ilvl="8" w:tplc="540A001B" w:tentative="1">
+      <w:start w:val="1"/>
+      <w:numFmt w:val="lowerRoman"/>
+      <w:lvlText w:val="%9."/>
+      <w:lvlJc w:val="right"/>
+      <w:pPr>
+        <w:ind w:left="7920" w:hanging="180"/>
+      </w:pPr>
+    </w:lvl>
+  </w:abstractNum>
+  <w:abstractNum w:abstractNumId="17">
+    <w:nsid w:val="79B2629B"/>
+    <w:multiLevelType w:val="hybridMultilevel"/>
+    <w:tmpl w:val="699CF03C"/>
+    <w:lvl w:ilvl="0" w:tplc="540A000F">
+      <w:start w:val="1"/>
+      <w:numFmt w:val="decimal"/>
+      <w:lvlText w:val="%1."/>
+      <w:lvlJc w:val="left"/>
+      <w:pPr>
+        <w:ind w:left="720" w:hanging="360"/>
+      </w:pPr>
+      <w:rPr>
+        <w:rFonts w:hint="default"/>
+      </w:rPr>
+    </w:lvl>
+    <w:lvl w:ilvl="1" w:tplc="540A0019" w:tentative="1">
+      <w:start w:val="1"/>
+      <w:numFmt w:val="lowerLetter"/>
+      <w:lvlText w:val="%2."/>
+      <w:lvlJc w:val="left"/>
+      <w:pPr>
+        <w:ind w:left="1440" w:hanging="360"/>
+      </w:pPr>
+    </w:lvl>
+    <w:lvl w:ilvl="2" w:tplc="540A001B" w:tentative="1">
+      <w:start w:val="1"/>
+      <w:numFmt w:val="lowerRoman"/>
+      <w:lvlText w:val="%3."/>
+      <w:lvlJc w:val="right"/>
+      <w:pPr>
+        <w:ind w:left="2160" w:hanging="180"/>
+      </w:pPr>
+    </w:lvl>
+    <w:lvl w:ilvl="3" w:tplc="540A000F" w:tentative="1">
+      <w:start w:val="1"/>
+      <w:numFmt w:val="decimal"/>
+      <w:lvlText w:val="%4."/>
+      <w:lvlJc w:val="left"/>
+      <w:pPr>
+        <w:ind w:left="2880" w:hanging="360"/>
+      </w:pPr>
+    </w:lvl>
+    <w:lvl w:ilvl="4" w:tplc="540A0019" w:tentative="1">
+      <w:start w:val="1"/>
+      <w:numFmt w:val="lowerLetter"/>
+      <w:lvlText w:val="%5."/>
+      <w:lvlJc w:val="left"/>
+      <w:pPr>
+        <w:ind w:left="3600" w:hanging="360"/>
+      </w:pPr>
+    </w:lvl>
+    <w:lvl w:ilvl="5" w:tplc="540A001B" w:tentative="1">
+      <w:start w:val="1"/>
+      <w:numFmt w:val="lowerRoman"/>
+      <w:lvlText w:val="%6."/>
+      <w:lvlJc w:val="right"/>
+      <w:pPr>
+        <w:ind w:left="4320" w:hanging="180"/>
+      </w:pPr>
+    </w:lvl>
+    <w:lvl w:ilvl="6" w:tplc="540A000F" w:tentative="1">
+      <w:start w:val="1"/>
+      <w:numFmt w:val="decimal"/>
+      <w:lvlText w:val="%7."/>
+      <w:lvlJc w:val="left"/>
+      <w:pPr>
+        <w:ind w:left="5040" w:hanging="360"/>
+      </w:pPr>
+    </w:lvl>
+    <w:lvl w:ilvl="7" w:tplc="540A0019" w:tentative="1">
+      <w:start w:val="1"/>
+      <w:numFmt w:val="lowerLetter"/>
+      <w:lvlText w:val="%8."/>
+      <w:lvlJc w:val="left"/>
+      <w:pPr>
+        <w:ind w:left="5760" w:hanging="360"/>
+      </w:pPr>
+    </w:lvl>
+    <w:lvl w:ilvl="8" w:tplc="540A001B" w:tentative="1">
+      <w:start w:val="1"/>
+      <w:numFmt w:val="lowerRoman"/>
+      <w:lvlText w:val="%9."/>
+      <w:lvlJc w:val="right"/>
+      <w:pPr>
+        <w:ind w:left="6480" w:hanging="180"/>
+      </w:pPr>
+    </w:lvl>
+  </w:abstractNum>
   <w:num w:numId="1">
+    <w:abstractNumId w:val="6"/>
+  </w:num>
+  <w:num w:numId="2">
+    <w:abstractNumId w:val="5"/>
+  </w:num>
+  <w:num w:numId="3">
+    <w:abstractNumId w:val="8"/>
+  </w:num>
+  <w:num w:numId="4">
     <w:abstractNumId w:val="3"/>
   </w:num>
-  <w:num w:numId="2">
+  <w:num w:numId="5">
+    <w:abstractNumId w:val="4"/>
+  </w:num>
+  <w:num w:numId="6">
+    <w:abstractNumId w:val="7"/>
+  </w:num>
+  <w:num w:numId="7">
+    <w:abstractNumId w:val="15"/>
+  </w:num>
+  <w:num w:numId="8">
+    <w:abstractNumId w:val="9"/>
+  </w:num>
+  <w:num w:numId="9">
+    <w:abstractNumId w:val="17"/>
+  </w:num>
+  <w:num w:numId="10">
+    <w:abstractNumId w:val="13"/>
+  </w:num>
+  <w:num w:numId="11">
+    <w:abstractNumId w:val="14"/>
+  </w:num>
+  <w:num w:numId="12">
+    <w:abstractNumId w:val="16"/>
+  </w:num>
+  <w:num w:numId="13">
+    <w:abstractNumId w:val="10"/>
+  </w:num>
+  <w:num w:numId="14">
+    <w:abstractNumId w:val="0"/>
+  </w:num>
+  <w:num w:numId="15">
+    <w:abstractNumId w:val="11"/>
+  </w:num>
+  <w:num w:numId="16">
     <w:abstractNumId w:val="2"/>
   </w:num>
-  <w:num w:numId="3">
-    <w:abstractNumId w:val="5"/>
-  </w:num>
-  <w:num w:numId="4">
-    <w:abstractNumId w:val="0"/>
-  </w:num>
-  <w:num w:numId="5">
+  <w:num w:numId="17">
     <w:abstractNumId w:val="1"/>
   </w:num>
-  <w:num w:numId="6">
-    <w:abstractNumId w:val="4"/>
-  </w:num>
-  <w:num w:numId="7">
-    <w:abstractNumId w:val="7"/>
-  </w:num>
-  <w:num w:numId="8">
-    <w:abstractNumId w:val="6"/>
+  <w:num w:numId="18">
+    <w:abstractNumId w:val="12"/>
   </w:num>
 </w:numbering>
 </file>
@@ -5124,6 +6922,27 @@
       <w:color w:val="000000" w:themeColor="accent1" w:themeShade="BF"/>
       <w:sz w:val="28"/>
       <w:szCs w:val="26"/>
+    </w:rPr>
+  </w:style>
+  <w:style w:type="paragraph" w:styleId="Ttulo3">
+    <w:name w:val="heading 3"/>
+    <w:basedOn w:val="Normal"/>
+    <w:next w:val="Normal"/>
+    <w:link w:val="Ttulo3Car"/>
+    <w:uiPriority w:val="9"/>
+    <w:unhideWhenUsed/>
+    <w:qFormat/>
+    <w:rsid w:val="00884AD7"/>
+    <w:pPr>
+      <w:keepNext/>
+      <w:keepLines/>
+      <w:spacing w:before="40" w:after="0"/>
+      <w:outlineLvl w:val="2"/>
+    </w:pPr>
+    <w:rPr>
+      <w:rFonts w:asciiTheme="majorHAnsi" w:eastAsiaTheme="majorEastAsia" w:hAnsiTheme="majorHAnsi" w:cstheme="majorBidi"/>
+      <w:color w:val="000000" w:themeColor="accent1" w:themeShade="7F"/>
+      <w:szCs w:val="24"/>
     </w:rPr>
   </w:style>
   <w:style w:type="paragraph" w:styleId="Ttulo7">
@@ -5523,6 +7342,19 @@
       <w:sz w:val="24"/>
     </w:rPr>
   </w:style>
+  <w:style w:type="character" w:customStyle="1" w:styleId="Ttulo3Car">
+    <w:name w:val="Título 3 Car"/>
+    <w:basedOn w:val="Fuentedeprrafopredeter"/>
+    <w:link w:val="Ttulo3"/>
+    <w:uiPriority w:val="9"/>
+    <w:rsid w:val="00884AD7"/>
+    <w:rPr>
+      <w:rFonts w:asciiTheme="majorHAnsi" w:eastAsiaTheme="majorEastAsia" w:hAnsiTheme="majorHAnsi" w:cstheme="majorBidi"/>
+      <w:color w:val="000000" w:themeColor="accent1" w:themeShade="7F"/>
+      <w:sz w:val="24"/>
+      <w:szCs w:val="24"/>
+    </w:rPr>
+  </w:style>
 </w:styles>
 </file>
 
@@ -5734,6 +7566,27 @@
       <w:color w:val="000000" w:themeColor="accent1" w:themeShade="BF"/>
       <w:sz w:val="28"/>
       <w:szCs w:val="26"/>
+    </w:rPr>
+  </w:style>
+  <w:style w:type="paragraph" w:styleId="Ttulo3">
+    <w:name w:val="heading 3"/>
+    <w:basedOn w:val="Normal"/>
+    <w:next w:val="Normal"/>
+    <w:link w:val="Ttulo3Car"/>
+    <w:uiPriority w:val="9"/>
+    <w:unhideWhenUsed/>
+    <w:qFormat/>
+    <w:rsid w:val="00884AD7"/>
+    <w:pPr>
+      <w:keepNext/>
+      <w:keepLines/>
+      <w:spacing w:before="40" w:after="0"/>
+      <w:outlineLvl w:val="2"/>
+    </w:pPr>
+    <w:rPr>
+      <w:rFonts w:asciiTheme="majorHAnsi" w:eastAsiaTheme="majorEastAsia" w:hAnsiTheme="majorHAnsi" w:cstheme="majorBidi"/>
+      <w:color w:val="000000" w:themeColor="accent1" w:themeShade="7F"/>
+      <w:szCs w:val="24"/>
     </w:rPr>
   </w:style>
   <w:style w:type="paragraph" w:styleId="Ttulo7">
@@ -6133,6 +7986,19 @@
       <w:sz w:val="24"/>
     </w:rPr>
   </w:style>
+  <w:style w:type="character" w:customStyle="1" w:styleId="Ttulo3Car">
+    <w:name w:val="Título 3 Car"/>
+    <w:basedOn w:val="Fuentedeprrafopredeter"/>
+    <w:link w:val="Ttulo3"/>
+    <w:uiPriority w:val="9"/>
+    <w:rsid w:val="00884AD7"/>
+    <w:rPr>
+      <w:rFonts w:asciiTheme="majorHAnsi" w:eastAsiaTheme="majorEastAsia" w:hAnsiTheme="majorHAnsi" w:cstheme="majorBidi"/>
+      <w:color w:val="000000" w:themeColor="accent1" w:themeShade="7F"/>
+      <w:sz w:val="24"/>
+      <w:szCs w:val="24"/>
+    </w:rPr>
+  </w:style>
 </w:styles>
 </file>
 
@@ -6426,7 +8292,7 @@
 </file>
 
 <file path=customXml/itemProps1.xml><?xml version="1.0" encoding="utf-8"?>
-<ds:datastoreItem xmlns:ds="http://schemas.openxmlformats.org/officeDocument/2006/customXml" ds:itemID="{D4FC0661-BC05-4684-9ED1-886E9B62A195}">
+<ds:datastoreItem xmlns:ds="http://schemas.openxmlformats.org/officeDocument/2006/customXml" ds:itemID="{9B257A36-C482-4A59-89DA-90211F9DD4B3}">
   <ds:schemaRefs>
     <ds:schemaRef ds:uri="http://schemas.openxmlformats.org/officeDocument/2006/bibliography"/>
   </ds:schemaRefs>

</xml_diff>